<commit_message>
Addded tests to the report
</commit_message>
<xml_diff>
--- a/CAB320 Report.docx
+++ b/CAB320 Report.docx
@@ -35,7 +35,7 @@
     <w:p>
       <w:pPr>
         <w:spacing w:after="240"/>
-        <w:jc w:val="both"/>
+        <w:jc w:val="center"/>
         <w:rPr>
           <w:rFonts w:ascii="Times New Roman" w:eastAsia="Times New Roman" w:hAnsi="Times New Roman" w:cs="Times New Roman"/>
           <w:lang w:eastAsia="en-GB"/>
@@ -53,35 +53,6 @@
           <w:rFonts w:ascii="Times New Roman" w:eastAsia="Times New Roman" w:hAnsi="Times New Roman" w:cs="Times New Roman"/>
           <w:lang w:eastAsia="en-GB"/>
         </w:rPr>
-        <w:tab/>
-      </w:r>
-      <w:r>
-        <w:rPr>
-          <w:rFonts w:ascii="Times New Roman" w:eastAsia="Times New Roman" w:hAnsi="Times New Roman" w:cs="Times New Roman"/>
-          <w:lang w:eastAsia="en-GB"/>
-        </w:rPr>
-        <w:tab/>
-      </w:r>
-      <w:r>
-        <w:rPr>
-          <w:rFonts w:ascii="Times New Roman" w:eastAsia="Times New Roman" w:hAnsi="Times New Roman" w:cs="Times New Roman"/>
-          <w:lang w:eastAsia="en-GB"/>
-        </w:rPr>
-        <w:tab/>
-      </w:r>
-      <w:r>
-        <w:rPr>
-          <w:rFonts w:ascii="Times New Roman" w:eastAsia="Times New Roman" w:hAnsi="Times New Roman" w:cs="Times New Roman"/>
-          <w:lang w:eastAsia="en-GB"/>
-        </w:rPr>
-        <w:tab/>
-      </w:r>
-      <w:r>
-        <w:rPr>
-          <w:rFonts w:ascii="Times New Roman" w:eastAsia="Times New Roman" w:hAnsi="Times New Roman" w:cs="Times New Roman"/>
-          <w:lang w:eastAsia="en-GB"/>
-        </w:rPr>
-        <w:tab/>
         <w:t>Group 50</w:t>
       </w:r>
     </w:p>
@@ -386,44 +357,8 @@
           <w:szCs w:val="22"/>
           <w:lang w:eastAsia="en-GB"/>
         </w:rPr>
-        <w:t xml:space="preserve">Sokoban is a computer/mobile game puzzle where the player moves boxes/crates about a warehouse </w:t>
-      </w:r>
-      <w:proofErr w:type="gramStart"/>
-      <w:r>
-        <w:rPr>
-          <w:rFonts w:ascii="Arial" w:eastAsia="Times New Roman" w:hAnsi="Arial" w:cs="Arial"/>
-          <w:color w:val="000000"/>
-          <w:sz w:val="22"/>
-          <w:szCs w:val="22"/>
-          <w:lang w:eastAsia="en-GB"/>
-        </w:rPr>
-        <w:t>in an attempt to</w:t>
-      </w:r>
-      <w:proofErr w:type="gramEnd"/>
-      <w:r>
-        <w:rPr>
-          <w:rFonts w:ascii="Arial" w:eastAsia="Times New Roman" w:hAnsi="Arial" w:cs="Arial"/>
-          <w:color w:val="000000"/>
-          <w:sz w:val="22"/>
-          <w:szCs w:val="22"/>
-          <w:lang w:eastAsia="en-GB"/>
-        </w:rPr>
-        <w:t xml:space="preserve"> move them to storage/goal areas. The game is played on a grid of squares, with each square representing a wall or floor. Some floor squares include boxes, while others are designated as storage areas. The player is restricted inside the board and can only move vertically or horizontally onto vacant squares. The player however cannot move through a box.  A box may be moved by the player by stepping up to it and pushing it to the next square. Boxes cannot be pulled or pushed into squares with other boxes or walls. There is an equal number of boxes and storage locations on the grid while a round is completed when all boxes are kept in storage locations. This motivated problem can be fed into an artificial intelligence algorithm to have optimistic solutions to rigorous human searches.</w:t>
-      </w:r>
-    </w:p>
-    <w:p>
-      <w:pPr>
-        <w:spacing w:before="360" w:after="120"/>
-        <w:jc w:val="both"/>
-        <w:outlineLvl w:val="1"/>
-        <w:rPr>
-          <w:rFonts w:ascii="Arial" w:eastAsia="Times New Roman" w:hAnsi="Arial" w:cs="Arial"/>
-          <w:color w:val="000000"/>
-          <w:sz w:val="32"/>
-          <w:szCs w:val="32"/>
-          <w:lang w:eastAsia="en-GB"/>
-        </w:rPr>
-      </w:pPr>
+        <w:t>Sokoban is a computer/mobile game puzzle where the player moves boxes/crates about a warehouse in an attempt to move them to storage/goal areas. The game is played on a grid of squares, with each square representing a wall or floor. Some floor squares include boxes, while others are designated as storage areas. The player is restricted inside the board and can only move vertically or horizontally onto vacant squares. The player however cannot move through a box.  A box may be moved by the player by stepping up to it and pushing it to the next square. Boxes cannot be pulled or pushed into squares with other boxes or walls. There is an equal number of boxes and storage locations on the grid while a round is completed when all boxes are kept in storage locations. This motivated problem can be fed into an artificial intelligence algorithm to have optimistic solutions to rigorous human searches.</w:t>
+      </w:r>
     </w:p>
     <w:p>
       <w:pPr>
@@ -500,6 +435,16 @@
           <w:lang w:eastAsia="en-GB"/>
         </w:rPr>
         <w:t>puzzle contain</w:t>
+      </w:r>
+      <w:r>
+        <w:rPr>
+          <w:rFonts w:ascii="Arial" w:eastAsia="Times New Roman" w:hAnsi="Arial" w:cs="Arial"/>
+          <w:color w:val="000000"/>
+          <w:sz w:val="22"/>
+          <w:szCs w:val="22"/>
+          <w:lang w:eastAsia="en-GB"/>
+        </w:rPr>
+        <w:t>s</w:t>
       </w:r>
       <w:r>
         <w:rPr>
@@ -725,29 +670,7 @@
           <w:szCs w:val="22"/>
           <w:lang w:eastAsia="en-GB"/>
         </w:rPr>
-        <w:t xml:space="preserve">Static elements do not need to be modified at any point </w:t>
-      </w:r>
-      <w:proofErr w:type="gramStart"/>
-      <w:r>
-        <w:rPr>
-          <w:rFonts w:ascii="Arial" w:eastAsia="Times New Roman" w:hAnsi="Arial" w:cs="Arial"/>
-          <w:color w:val="000000"/>
-          <w:sz w:val="22"/>
-          <w:szCs w:val="22"/>
-          <w:lang w:eastAsia="en-GB"/>
-        </w:rPr>
-        <w:t>in order to</w:t>
-      </w:r>
-      <w:proofErr w:type="gramEnd"/>
-      <w:r>
-        <w:rPr>
-          <w:rFonts w:ascii="Arial" w:eastAsia="Times New Roman" w:hAnsi="Arial" w:cs="Arial"/>
-          <w:color w:val="000000"/>
-          <w:sz w:val="22"/>
-          <w:szCs w:val="22"/>
-          <w:lang w:eastAsia="en-GB"/>
-        </w:rPr>
-        <w:t xml:space="preserve"> finish the problem, but dynamic elements do need to be updated in order for the puzzle to be completed.</w:t>
+        <w:t>Static elements do not need to be modified at any point in order to finish the problem, but dynamic elements do need to be updated for the puzzle to be completed.</w:t>
       </w:r>
     </w:p>
     <w:p>
@@ -955,7 +878,130 @@
           <w:szCs w:val="22"/>
           <w:lang w:eastAsia="en-GB"/>
         </w:rPr>
-        <w:t xml:space="preserve">On the contrary those classified as static are elements that do not change and need not be updated. These are elements such as the locations of the walls and </w:t>
+        <w:t>An example of a state would be:</w:t>
+      </w:r>
+    </w:p>
+    <w:p>
+      <w:pPr>
+        <w:jc w:val="both"/>
+        <w:rPr>
+          <w:rFonts w:ascii="Arial" w:eastAsia="Times New Roman" w:hAnsi="Arial" w:cs="Arial"/>
+          <w:color w:val="000000"/>
+          <w:sz w:val="22"/>
+          <w:szCs w:val="22"/>
+          <w:lang w:eastAsia="en-GB"/>
+        </w:rPr>
+      </w:pPr>
+      <w:r>
+        <w:rPr>
+          <w:rFonts w:ascii="Arial" w:eastAsia="Times New Roman" w:hAnsi="Arial" w:cs="Arial"/>
+          <w:color w:val="000000"/>
+          <w:sz w:val="22"/>
+          <w:szCs w:val="22"/>
+          <w:lang w:eastAsia="en-GB"/>
+        </w:rPr>
+        <w:tab/>
+        <w:t>Worker location = (4, 6)</w:t>
+      </w:r>
+    </w:p>
+    <w:p>
+      <w:pPr>
+        <w:jc w:val="both"/>
+        <w:rPr>
+          <w:rFonts w:ascii="Arial" w:eastAsia="Times New Roman" w:hAnsi="Arial" w:cs="Arial"/>
+          <w:color w:val="000000"/>
+          <w:sz w:val="22"/>
+          <w:szCs w:val="22"/>
+          <w:lang w:eastAsia="en-GB"/>
+        </w:rPr>
+      </w:pPr>
+      <w:r>
+        <w:rPr>
+          <w:rFonts w:ascii="Arial" w:eastAsia="Times New Roman" w:hAnsi="Arial" w:cs="Arial"/>
+          <w:color w:val="000000"/>
+          <w:sz w:val="22"/>
+          <w:szCs w:val="22"/>
+          <w:lang w:eastAsia="en-GB"/>
+        </w:rPr>
+        <w:tab/>
+        <w:t>Box Locations = (2, 3) and (3, 4)</w:t>
+      </w:r>
+    </w:p>
+    <w:p>
+      <w:pPr>
+        <w:jc w:val="both"/>
+        <w:rPr>
+          <w:rFonts w:ascii="Arial" w:eastAsia="Times New Roman" w:hAnsi="Arial" w:cs="Arial"/>
+          <w:color w:val="000000"/>
+          <w:sz w:val="22"/>
+          <w:szCs w:val="22"/>
+          <w:lang w:eastAsia="en-GB"/>
+        </w:rPr>
+      </w:pPr>
+      <w:r>
+        <w:rPr>
+          <w:rFonts w:ascii="Arial" w:eastAsia="Times New Roman" w:hAnsi="Arial" w:cs="Arial"/>
+          <w:color w:val="000000"/>
+          <w:sz w:val="22"/>
+          <w:szCs w:val="22"/>
+          <w:lang w:eastAsia="en-GB"/>
+        </w:rPr>
+        <w:tab/>
+        <w:t>Then the state = ((4, 6), (2, 3), (3, 4))</w:t>
+      </w:r>
+    </w:p>
+    <w:p>
+      <w:pPr>
+        <w:jc w:val="both"/>
+        <w:rPr>
+          <w:rFonts w:ascii="Arial" w:eastAsia="Times New Roman" w:hAnsi="Arial" w:cs="Arial"/>
+          <w:color w:val="000000"/>
+          <w:sz w:val="22"/>
+          <w:szCs w:val="22"/>
+          <w:lang w:eastAsia="en-GB"/>
+        </w:rPr>
+      </w:pPr>
+    </w:p>
+    <w:p>
+      <w:pPr>
+        <w:jc w:val="both"/>
+        <w:rPr>
+          <w:rFonts w:ascii="Arial" w:eastAsia="Times New Roman" w:hAnsi="Arial" w:cs="Arial"/>
+          <w:color w:val="000000"/>
+          <w:sz w:val="22"/>
+          <w:szCs w:val="22"/>
+          <w:lang w:eastAsia="en-GB"/>
+        </w:rPr>
+      </w:pPr>
+      <w:r>
+        <w:rPr>
+          <w:rFonts w:ascii="Arial" w:eastAsia="Times New Roman" w:hAnsi="Arial" w:cs="Arial"/>
+          <w:color w:val="000000"/>
+          <w:sz w:val="22"/>
+          <w:szCs w:val="22"/>
+          <w:lang w:eastAsia="en-GB"/>
+        </w:rPr>
+        <w:t>On the contrary</w:t>
+      </w:r>
+      <w:r>
+        <w:rPr>
+          <w:rFonts w:ascii="Arial" w:eastAsia="Times New Roman" w:hAnsi="Arial" w:cs="Arial"/>
+          <w:color w:val="000000"/>
+          <w:sz w:val="22"/>
+          <w:szCs w:val="22"/>
+          <w:lang w:eastAsia="en-GB"/>
+        </w:rPr>
+        <w:t>,</w:t>
+      </w:r>
+      <w:r>
+        <w:rPr>
+          <w:rFonts w:ascii="Arial" w:eastAsia="Times New Roman" w:hAnsi="Arial" w:cs="Arial"/>
+          <w:color w:val="000000"/>
+          <w:sz w:val="22"/>
+          <w:szCs w:val="22"/>
+          <w:lang w:eastAsia="en-GB"/>
+        </w:rPr>
+        <w:t xml:space="preserve"> those classified as static are elements that do not change and need not be updated. These are elements such as the locations of the walls and </w:t>
       </w:r>
       <w:r>
         <w:rPr>
@@ -1007,60 +1053,29 @@
     </w:p>
     <w:p>
       <w:pPr>
-        <w:spacing w:after="240"/>
-        <w:rPr>
-          <w:rFonts w:ascii="Times New Roman" w:eastAsia="Times New Roman" w:hAnsi="Times New Roman" w:cs="Times New Roman"/>
-          <w:lang w:eastAsia="en-GB"/>
-        </w:rPr>
-      </w:pPr>
-      <w:r>
-        <w:rPr>
-          <w:rFonts w:ascii="Times New Roman" w:eastAsia="Times New Roman" w:hAnsi="Times New Roman" w:cs="Times New Roman"/>
-          <w:lang w:eastAsia="en-GB"/>
-        </w:rPr>
-        <w:br/>
-      </w:r>
-    </w:p>
-    <w:p>
-      <w:pPr>
-        <w:spacing w:after="240"/>
-        <w:rPr>
-          <w:rFonts w:ascii="Times New Roman" w:eastAsia="Times New Roman" w:hAnsi="Times New Roman" w:cs="Times New Roman"/>
-          <w:lang w:eastAsia="en-GB"/>
-        </w:rPr>
-      </w:pPr>
-      <w:r>
-        <w:rPr>
-          <w:rFonts w:ascii="Times New Roman" w:eastAsia="Times New Roman" w:hAnsi="Times New Roman" w:cs="Times New Roman"/>
-          <w:lang w:eastAsia="en-GB"/>
-        </w:rPr>
-        <w:br/>
-      </w:r>
-      <w:r>
-        <w:rPr>
-          <w:rFonts w:ascii="Times New Roman" w:eastAsia="Times New Roman" w:hAnsi="Times New Roman" w:cs="Times New Roman"/>
-          <w:lang w:eastAsia="en-GB"/>
-        </w:rPr>
-        <w:br/>
-      </w:r>
-    </w:p>
-    <w:p>
-      <w:pPr>
         <w:jc w:val="both"/>
         <w:rPr>
           <w:rFonts w:ascii="Times New Roman" w:eastAsia="Times New Roman" w:hAnsi="Times New Roman" w:cs="Times New Roman"/>
           <w:lang w:eastAsia="en-GB"/>
         </w:rPr>
       </w:pPr>
-      <w:r>
-        <w:rPr>
-          <w:rFonts w:ascii="Arial" w:eastAsia="Times New Roman" w:hAnsi="Arial" w:cs="Arial"/>
-          <w:color w:val="000000"/>
-          <w:sz w:val="22"/>
-          <w:szCs w:val="22"/>
-          <w:lang w:eastAsia="en-GB"/>
-        </w:rPr>
-        <w:lastRenderedPageBreak/>
+    </w:p>
+    <w:p>
+      <w:pPr>
+        <w:jc w:val="both"/>
+        <w:rPr>
+          <w:rFonts w:ascii="Times New Roman" w:eastAsia="Times New Roman" w:hAnsi="Times New Roman" w:cs="Times New Roman"/>
+          <w:lang w:eastAsia="en-GB"/>
+        </w:rPr>
+      </w:pPr>
+      <w:r>
+        <w:rPr>
+          <w:rFonts w:ascii="Arial" w:eastAsia="Times New Roman" w:hAnsi="Arial" w:cs="Arial"/>
+          <w:color w:val="000000"/>
+          <w:sz w:val="22"/>
+          <w:szCs w:val="22"/>
+          <w:lang w:eastAsia="en-GB"/>
+        </w:rPr>
         <w:t>A heuristic is a technique used in artificial intelligence taking into consideration all possible outcomes and finding an optimal solution. In the context of AI, a heuristic function at each branching step evaluates the available information/actions and evaluations the decision to make and which branch to follow.</w:t>
       </w:r>
     </w:p>
@@ -1255,7 +1270,10 @@
       <w:pPr>
         <w:jc w:val="both"/>
         <w:rPr>
-          <w:rFonts w:ascii="Times New Roman" w:eastAsia="Times New Roman" w:hAnsi="Times New Roman" w:cs="Times New Roman"/>
+          <w:rFonts w:ascii="Arial" w:eastAsia="Times New Roman" w:hAnsi="Arial" w:cs="Arial"/>
+          <w:color w:val="000000"/>
+          <w:sz w:val="22"/>
+          <w:szCs w:val="22"/>
           <w:lang w:eastAsia="en-GB"/>
         </w:rPr>
       </w:pPr>
@@ -1268,6 +1286,301 @@
           <w:lang w:eastAsia="en-GB"/>
         </w:rPr>
         <w:t> </w:t>
+      </w:r>
+      <w:r>
+        <w:rPr>
+          <w:rFonts w:ascii="Arial" w:eastAsia="Times New Roman" w:hAnsi="Arial" w:cs="Arial"/>
+          <w:color w:val="000000"/>
+          <w:sz w:val="22"/>
+          <w:szCs w:val="22"/>
+          <w:lang w:eastAsia="en-GB"/>
+        </w:rPr>
+        <w:t xml:space="preserve">This heuristic, h(n), is admissible as it will always be less than or equal to the true cost to the goal state, h*(n). This is </w:t>
+      </w:r>
+      <w:r>
+        <w:rPr>
+          <w:rFonts w:ascii="Arial" w:eastAsia="Times New Roman" w:hAnsi="Arial" w:cs="Arial"/>
+          <w:color w:val="000000"/>
+          <w:sz w:val="22"/>
+          <w:szCs w:val="22"/>
+          <w:lang w:eastAsia="en-GB"/>
+        </w:rPr>
+        <w:t xml:space="preserve">guaranteed using the minimum distance from the box to the goal. The goal state in the worst case will always be at least </w:t>
+      </w:r>
+      <w:r>
+        <w:rPr>
+          <w:rFonts w:ascii="Arial" w:eastAsia="Times New Roman" w:hAnsi="Arial" w:cs="Arial"/>
+          <w:color w:val="000000"/>
+          <w:sz w:val="22"/>
+          <w:szCs w:val="22"/>
+          <w:lang w:eastAsia="en-GB"/>
+        </w:rPr>
+        <w:t>the minimum distance from the box to the goal</w:t>
+      </w:r>
+      <w:r>
+        <w:rPr>
+          <w:rFonts w:ascii="Arial" w:eastAsia="Times New Roman" w:hAnsi="Arial" w:cs="Arial"/>
+          <w:color w:val="000000"/>
+          <w:sz w:val="22"/>
+          <w:szCs w:val="22"/>
+          <w:lang w:eastAsia="en-GB"/>
+        </w:rPr>
+        <w:t xml:space="preserve">. </w:t>
+      </w:r>
+    </w:p>
+    <w:p>
+      <w:pPr>
+        <w:jc w:val="both"/>
+        <w:rPr>
+          <w:rFonts w:ascii="Arial" w:eastAsia="Times New Roman" w:hAnsi="Arial" w:cs="Arial"/>
+          <w:color w:val="000000"/>
+          <w:sz w:val="22"/>
+          <w:szCs w:val="22"/>
+          <w:lang w:eastAsia="en-GB"/>
+        </w:rPr>
+      </w:pPr>
+    </w:p>
+    <w:p>
+      <w:pPr>
+        <w:jc w:val="both"/>
+        <w:rPr>
+          <w:rFonts w:ascii="Arial" w:eastAsia="Times New Roman" w:hAnsi="Arial" w:cs="Arial"/>
+          <w:color w:val="000000"/>
+          <w:sz w:val="22"/>
+          <w:szCs w:val="22"/>
+          <w:lang w:eastAsia="en-GB"/>
+        </w:rPr>
+      </w:pPr>
+      <w:r>
+        <w:rPr>
+          <w:rFonts w:ascii="Arial" w:eastAsia="Times New Roman" w:hAnsi="Arial" w:cs="Arial"/>
+          <w:color w:val="000000"/>
+          <w:sz w:val="22"/>
+          <w:szCs w:val="22"/>
+          <w:lang w:eastAsia="en-GB"/>
+        </w:rPr>
+        <w:t xml:space="preserve">It is important to note that our heuristic is not consistent. This is </w:t>
+      </w:r>
+      <w:r>
+        <w:rPr>
+          <w:rFonts w:ascii="Arial" w:eastAsia="Times New Roman" w:hAnsi="Arial" w:cs="Arial"/>
+          <w:color w:val="000000"/>
+          <w:sz w:val="22"/>
+          <w:szCs w:val="22"/>
+          <w:lang w:eastAsia="en-GB"/>
+        </w:rPr>
+        <w:t>our problem</w:t>
+      </w:r>
+      <w:r>
+        <w:rPr>
+          <w:rFonts w:ascii="Arial" w:eastAsia="Times New Roman" w:hAnsi="Arial" w:cs="Arial"/>
+          <w:color w:val="000000"/>
+          <w:sz w:val="22"/>
+          <w:szCs w:val="22"/>
+          <w:lang w:eastAsia="en-GB"/>
+        </w:rPr>
+        <w:t xml:space="preserve"> ha</w:t>
+      </w:r>
+      <w:r>
+        <w:rPr>
+          <w:rFonts w:ascii="Arial" w:eastAsia="Times New Roman" w:hAnsi="Arial" w:cs="Arial"/>
+          <w:color w:val="000000"/>
+          <w:sz w:val="22"/>
+          <w:szCs w:val="22"/>
+          <w:lang w:eastAsia="en-GB"/>
+        </w:rPr>
+        <w:t>s</w:t>
+      </w:r>
+      <w:r>
+        <w:rPr>
+          <w:rFonts w:ascii="Arial" w:eastAsia="Times New Roman" w:hAnsi="Arial" w:cs="Arial"/>
+          <w:color w:val="000000"/>
+          <w:sz w:val="22"/>
+          <w:szCs w:val="22"/>
+          <w:lang w:eastAsia="en-GB"/>
+        </w:rPr>
+        <w:t xml:space="preserve"> multiple</w:t>
+      </w:r>
+      <w:r>
+        <w:rPr>
+          <w:rFonts w:ascii="Arial" w:eastAsia="Times New Roman" w:hAnsi="Arial" w:cs="Arial"/>
+          <w:color w:val="000000"/>
+          <w:sz w:val="22"/>
+          <w:szCs w:val="22"/>
+          <w:lang w:eastAsia="en-GB"/>
+        </w:rPr>
+        <w:t>-</w:t>
+      </w:r>
+      <w:r>
+        <w:rPr>
+          <w:rFonts w:ascii="Arial" w:eastAsia="Times New Roman" w:hAnsi="Arial" w:cs="Arial"/>
+          <w:color w:val="000000"/>
+          <w:sz w:val="22"/>
+          <w:szCs w:val="22"/>
+          <w:lang w:eastAsia="en-GB"/>
+        </w:rPr>
+        <w:t>goal state objectives</w:t>
+      </w:r>
+      <w:r>
+        <w:rPr>
+          <w:rFonts w:ascii="Arial" w:eastAsia="Times New Roman" w:hAnsi="Arial" w:cs="Arial"/>
+          <w:color w:val="000000"/>
+          <w:sz w:val="22"/>
+          <w:szCs w:val="22"/>
+          <w:lang w:eastAsia="en-GB"/>
+        </w:rPr>
+        <w:t xml:space="preserve"> (getting each box onto a </w:t>
+      </w:r>
+      <w:r>
+        <w:rPr>
+          <w:rFonts w:ascii="Arial" w:eastAsia="Times New Roman" w:hAnsi="Arial" w:cs="Arial"/>
+          <w:color w:val="000000"/>
+          <w:sz w:val="22"/>
+          <w:szCs w:val="22"/>
+          <w:lang w:eastAsia="en-GB"/>
+        </w:rPr>
+        <w:t>target</w:t>
+      </w:r>
+      <w:r>
+        <w:rPr>
+          <w:rFonts w:ascii="Arial" w:eastAsia="Times New Roman" w:hAnsi="Arial" w:cs="Arial"/>
+          <w:color w:val="000000"/>
+          <w:sz w:val="22"/>
+          <w:szCs w:val="22"/>
+          <w:lang w:eastAsia="en-GB"/>
+        </w:rPr>
+        <w:t>)</w:t>
+      </w:r>
+      <w:r>
+        <w:rPr>
+          <w:rFonts w:ascii="Arial" w:eastAsia="Times New Roman" w:hAnsi="Arial" w:cs="Arial"/>
+          <w:color w:val="000000"/>
+          <w:sz w:val="22"/>
+          <w:szCs w:val="22"/>
+          <w:lang w:eastAsia="en-GB"/>
+        </w:rPr>
+        <w:t>. After exploring multiple different heuristics</w:t>
+      </w:r>
+      <w:r>
+        <w:rPr>
+          <w:rFonts w:ascii="Arial" w:eastAsia="Times New Roman" w:hAnsi="Arial" w:cs="Arial"/>
+          <w:color w:val="000000"/>
+          <w:sz w:val="22"/>
+          <w:szCs w:val="22"/>
+          <w:lang w:eastAsia="en-GB"/>
+        </w:rPr>
+        <w:t>,</w:t>
+      </w:r>
+      <w:r>
+        <w:rPr>
+          <w:rFonts w:ascii="Arial" w:eastAsia="Times New Roman" w:hAnsi="Arial" w:cs="Arial"/>
+          <w:color w:val="000000"/>
+          <w:sz w:val="22"/>
+          <w:szCs w:val="22"/>
+          <w:lang w:eastAsia="en-GB"/>
+        </w:rPr>
+        <w:t xml:space="preserve"> </w:t>
+      </w:r>
+      <w:r>
+        <w:rPr>
+          <w:rFonts w:ascii="Arial" w:eastAsia="Times New Roman" w:hAnsi="Arial" w:cs="Arial"/>
+          <w:color w:val="000000"/>
+          <w:sz w:val="22"/>
+          <w:szCs w:val="22"/>
+          <w:lang w:eastAsia="en-GB"/>
+        </w:rPr>
+        <w:t>however,</w:t>
+      </w:r>
+      <w:r>
+        <w:rPr>
+          <w:rFonts w:ascii="Arial" w:eastAsia="Times New Roman" w:hAnsi="Arial" w:cs="Arial"/>
+          <w:color w:val="000000"/>
+          <w:sz w:val="22"/>
+          <w:szCs w:val="22"/>
+          <w:lang w:eastAsia="en-GB"/>
+        </w:rPr>
+        <w:t xml:space="preserve"> it was found that treating our problem as multiple different sub-problems (focus on a single box to the goal at a time) was the best solution as the </w:t>
+      </w:r>
+      <w:r>
+        <w:rPr>
+          <w:rFonts w:ascii="Arial" w:eastAsia="Times New Roman" w:hAnsi="Arial" w:cs="Arial"/>
+          <w:color w:val="000000"/>
+          <w:sz w:val="22"/>
+          <w:szCs w:val="22"/>
+          <w:lang w:eastAsia="en-GB"/>
+        </w:rPr>
+        <w:t>trade-off</w:t>
+      </w:r>
+      <w:r>
+        <w:rPr>
+          <w:rFonts w:ascii="Arial" w:eastAsia="Times New Roman" w:hAnsi="Arial" w:cs="Arial"/>
+          <w:color w:val="000000"/>
+          <w:sz w:val="22"/>
+          <w:szCs w:val="22"/>
+          <w:lang w:eastAsia="en-GB"/>
+        </w:rPr>
+        <w:t xml:space="preserve"> of a more consistent heuristic significantly increased the ru</w:t>
+      </w:r>
+      <w:r>
+        <w:rPr>
+          <w:rFonts w:ascii="Arial" w:eastAsia="Times New Roman" w:hAnsi="Arial" w:cs="Arial"/>
+          <w:color w:val="000000"/>
+          <w:sz w:val="22"/>
+          <w:szCs w:val="22"/>
+          <w:lang w:eastAsia="en-GB"/>
+        </w:rPr>
+        <w:t xml:space="preserve">n time. </w:t>
+      </w:r>
+    </w:p>
+    <w:p>
+      <w:pPr>
+        <w:jc w:val="both"/>
+        <w:rPr>
+          <w:rFonts w:ascii="Arial" w:eastAsia="Times New Roman" w:hAnsi="Arial" w:cs="Arial"/>
+          <w:color w:val="000000"/>
+          <w:sz w:val="22"/>
+          <w:szCs w:val="22"/>
+          <w:lang w:eastAsia="en-GB"/>
+        </w:rPr>
+      </w:pPr>
+    </w:p>
+    <w:p>
+      <w:pPr>
+        <w:jc w:val="both"/>
+        <w:rPr>
+          <w:rFonts w:ascii="Times New Roman" w:eastAsia="Times New Roman" w:hAnsi="Times New Roman" w:cs="Times New Roman"/>
+          <w:lang w:eastAsia="en-GB"/>
+        </w:rPr>
+      </w:pPr>
+      <w:r>
+        <w:rPr>
+          <w:rFonts w:ascii="Arial" w:eastAsia="Times New Roman" w:hAnsi="Arial" w:cs="Arial"/>
+          <w:color w:val="000000"/>
+          <w:sz w:val="22"/>
+          <w:szCs w:val="22"/>
+          <w:lang w:eastAsia="en-GB"/>
+        </w:rPr>
+        <w:t>Both</w:t>
+      </w:r>
+      <w:r>
+        <w:rPr>
+          <w:rFonts w:ascii="Arial" w:eastAsia="Times New Roman" w:hAnsi="Arial" w:cs="Arial"/>
+          <w:color w:val="000000"/>
+          <w:sz w:val="22"/>
+          <w:szCs w:val="22"/>
+          <w:lang w:eastAsia="en-GB"/>
+        </w:rPr>
+        <w:t xml:space="preserve"> will be explained in further detail in the “Performance, Limitations &amp; Improvements of the solver” section of this report</w:t>
+      </w:r>
+      <w:r>
+        <w:rPr>
+          <w:rFonts w:ascii="Arial" w:eastAsia="Times New Roman" w:hAnsi="Arial" w:cs="Arial"/>
+          <w:color w:val="000000"/>
+          <w:sz w:val="22"/>
+          <w:szCs w:val="22"/>
+          <w:lang w:eastAsia="en-GB"/>
+        </w:rPr>
+        <w:t>.</w:t>
       </w:r>
     </w:p>
     <w:p>
@@ -1312,6 +1625,16 @@
           <w:lang w:eastAsia="en-GB"/>
         </w:rPr>
         <w:t>Unit tests should be implemented in code to ensure that an isolated part of the code performs as intended. In this implementation of the Sokoban, the sanity check file provided was used as the main tool for testing.</w:t>
+      </w:r>
+      <w:r>
+        <w:rPr>
+          <w:rFonts w:ascii="Arial" w:eastAsia="Times New Roman" w:hAnsi="Arial" w:cs="Arial"/>
+          <w:color w:val="000000"/>
+          <w:sz w:val="22"/>
+          <w:szCs w:val="22"/>
+          <w:lang w:eastAsia="en-GB"/>
+        </w:rPr>
+        <w:t xml:space="preserve"> </w:t>
       </w:r>
     </w:p>
     <w:p>
@@ -1372,7 +1695,6 @@
           <w:lang w:eastAsia="en-GB"/>
         </w:rPr>
       </w:pPr>
-      <w:proofErr w:type="spellStart"/>
       <w:r>
         <w:rPr>
           <w:rFonts w:ascii="Arial" w:eastAsia="Times New Roman" w:hAnsi="Arial" w:cs="Arial"/>
@@ -1383,7 +1705,6 @@
         </w:rPr>
         <w:t>test_taboo_cells</w:t>
       </w:r>
-      <w:proofErr w:type="spellEnd"/>
     </w:p>
     <w:p>
       <w:pPr>
@@ -1401,27 +1722,15 @@
           <w:lang w:eastAsia="en-GB"/>
         </w:rPr>
       </w:pPr>
-      <w:proofErr w:type="spellStart"/>
-      <w:r>
-        <w:rPr>
-          <w:rFonts w:ascii="Arial" w:eastAsia="Times New Roman" w:hAnsi="Arial" w:cs="Arial"/>
-          <w:color w:val="000000"/>
-          <w:sz w:val="22"/>
-          <w:szCs w:val="22"/>
-          <w:lang w:eastAsia="en-GB"/>
-        </w:rPr>
-        <w:t>test_check_elem_action_seq</w:t>
-      </w:r>
-      <w:proofErr w:type="spellEnd"/>
-      <w:r>
-        <w:rPr>
-          <w:rFonts w:ascii="Arial" w:eastAsia="Times New Roman" w:hAnsi="Arial" w:cs="Arial"/>
-          <w:color w:val="000000"/>
-          <w:sz w:val="22"/>
-          <w:szCs w:val="22"/>
-          <w:lang w:eastAsia="en-GB"/>
-        </w:rPr>
-        <w:t> </w:t>
+      <w:r>
+        <w:rPr>
+          <w:rFonts w:ascii="Arial" w:eastAsia="Times New Roman" w:hAnsi="Arial" w:cs="Arial"/>
+          <w:color w:val="000000"/>
+          <w:sz w:val="22"/>
+          <w:szCs w:val="22"/>
+          <w:lang w:eastAsia="en-GB"/>
+        </w:rPr>
+        <w:t>test_check_elem_action_seq </w:t>
       </w:r>
     </w:p>
     <w:p>
@@ -1440,7 +1749,6 @@
           <w:lang w:eastAsia="en-GB"/>
         </w:rPr>
       </w:pPr>
-      <w:proofErr w:type="spellStart"/>
       <w:r>
         <w:rPr>
           <w:rFonts w:ascii="Arial" w:eastAsia="Times New Roman" w:hAnsi="Arial" w:cs="Arial"/>
@@ -1451,15 +1759,808 @@
         </w:rPr>
         <w:t>test_solve_weighted_sokoban</w:t>
       </w:r>
-      <w:proofErr w:type="spellEnd"/>
-    </w:p>
-    <w:p>
-      <w:pPr>
-        <w:rPr>
-          <w:rFonts w:ascii="Times New Roman" w:eastAsia="Times New Roman" w:hAnsi="Times New Roman" w:cs="Times New Roman"/>
-          <w:lang w:eastAsia="en-GB"/>
-        </w:rPr>
-      </w:pPr>
+    </w:p>
+    <w:p>
+      <w:pPr>
+        <w:rPr>
+          <w:rFonts w:ascii="Arial" w:eastAsia="Times New Roman" w:hAnsi="Arial" w:cs="Arial"/>
+          <w:color w:val="000000"/>
+          <w:sz w:val="22"/>
+          <w:szCs w:val="22"/>
+          <w:lang w:eastAsia="en-GB"/>
+        </w:rPr>
+      </w:pPr>
+    </w:p>
+    <w:p>
+      <w:pPr>
+        <w:rPr>
+          <w:rFonts w:ascii="Arial" w:eastAsia="Times New Roman" w:hAnsi="Arial" w:cs="Arial"/>
+          <w:color w:val="000000"/>
+          <w:sz w:val="22"/>
+          <w:szCs w:val="22"/>
+          <w:lang w:eastAsia="en-GB"/>
+        </w:rPr>
+      </w:pPr>
+      <w:r>
+        <w:rPr>
+          <w:noProof/>
+        </w:rPr>
+        <mc:AlternateContent>
+          <mc:Choice Requires="wps">
+            <w:drawing>
+              <wp:anchor distT="0" distB="0" distL="114300" distR="114300" simplePos="0" relativeHeight="251671552" behindDoc="0" locked="0" layoutInCell="1" allowOverlap="1" wp14:anchorId="65DA33A3" wp14:editId="50E4DA19">
+                <wp:simplePos x="0" y="0"/>
+                <wp:positionH relativeFrom="margin">
+                  <wp:align>center</wp:align>
+                </wp:positionH>
+                <wp:positionV relativeFrom="paragraph">
+                  <wp:posOffset>1684020</wp:posOffset>
+                </wp:positionV>
+                <wp:extent cx="3867150" cy="190500"/>
+                <wp:effectExtent l="0" t="0" r="0" b="0"/>
+                <wp:wrapTopAndBottom/>
+                <wp:docPr id="11" name="Text Box 11"/>
+                <wp:cNvGraphicFramePr/>
+                <a:graphic xmlns:a="http://schemas.openxmlformats.org/drawingml/2006/main">
+                  <a:graphicData uri="http://schemas.microsoft.com/office/word/2010/wordprocessingShape">
+                    <wps:wsp>
+                      <wps:cNvSpPr txBox="1"/>
+                      <wps:spPr>
+                        <a:xfrm>
+                          <a:off x="0" y="0"/>
+                          <a:ext cx="3867150" cy="190500"/>
+                        </a:xfrm>
+                        <a:prstGeom prst="rect">
+                          <a:avLst/>
+                        </a:prstGeom>
+                        <a:solidFill>
+                          <a:prstClr val="white"/>
+                        </a:solidFill>
+                        <a:ln>
+                          <a:noFill/>
+                        </a:ln>
+                      </wps:spPr>
+                      <wps:txbx>
+                        <w:txbxContent>
+                          <w:p>
+                            <w:pPr>
+                              <w:pStyle w:val="Caption"/>
+                              <w:rPr>
+                                <w:rFonts w:ascii="Times New Roman" w:eastAsia="Times New Roman" w:hAnsi="Times New Roman" w:cs="Times New Roman"/>
+                                <w:b/>
+                                <w:bCs/>
+                                <w:sz w:val="24"/>
+                                <w:szCs w:val="24"/>
+                                <w:lang w:eastAsia="en-GB"/>
+                              </w:rPr>
+                            </w:pPr>
+                            <w:r>
+                              <w:rPr>
+                                <w:b/>
+                                <w:bCs/>
+                              </w:rPr>
+                              <w:t xml:space="preserve">Figure </w:t>
+                            </w:r>
+                            <w:r>
+                              <w:rPr>
+                                <w:b/>
+                                <w:bCs/>
+                              </w:rPr>
+                              <w:fldChar w:fldCharType="begin"/>
+                            </w:r>
+                            <w:r>
+                              <w:rPr>
+                                <w:b/>
+                                <w:bCs/>
+                              </w:rPr>
+                              <w:instrText xml:space="preserve"> SEQ Figure \* ARABIC </w:instrText>
+                            </w:r>
+                            <w:r>
+                              <w:rPr>
+                                <w:b/>
+                                <w:bCs/>
+                              </w:rPr>
+                              <w:fldChar w:fldCharType="separate"/>
+                            </w:r>
+                            <w:r>
+                              <w:rPr>
+                                <w:b/>
+                                <w:bCs/>
+                                <w:noProof/>
+                              </w:rPr>
+                              <w:t>1</w:t>
+                            </w:r>
+                            <w:r>
+                              <w:rPr>
+                                <w:b/>
+                                <w:bCs/>
+                              </w:rPr>
+                              <w:fldChar w:fldCharType="end"/>
+                            </w:r>
+                            <w:r>
+                              <w:rPr>
+                                <w:b/>
+                                <w:bCs/>
+                              </w:rPr>
+                              <w:t xml:space="preserve"> – Extra warehouses used in the test_taboo_cells() function for testing</w:t>
+                            </w:r>
+                          </w:p>
+                        </w:txbxContent>
+                      </wps:txbx>
+                      <wps:bodyPr rot="0" spcFirstLastPara="0" vertOverflow="overflow" horzOverflow="overflow" vert="horz" wrap="square" lIns="0" tIns="0" rIns="0" bIns="0" numCol="1" spcCol="0" rtlCol="0" fromWordArt="0" anchor="t" anchorCtr="0" forceAA="0" compatLnSpc="1">
+                        <a:prstTxWarp prst="textNoShape">
+                          <a:avLst/>
+                        </a:prstTxWarp>
+                        <a:noAutofit/>
+                      </wps:bodyPr>
+                    </wps:wsp>
+                  </a:graphicData>
+                </a:graphic>
+                <wp14:sizeRelH relativeFrom="margin">
+                  <wp14:pctWidth>0</wp14:pctWidth>
+                </wp14:sizeRelH>
+                <wp14:sizeRelV relativeFrom="margin">
+                  <wp14:pctHeight>0</wp14:pctHeight>
+                </wp14:sizeRelV>
+              </wp:anchor>
+            </w:drawing>
+          </mc:Choice>
+          <mc:Fallback>
+            <w:pict>
+              <v:shapetype w14:anchorId="65DA33A3" id="_x0000_t202" coordsize="21600,21600" o:spt="202" path="m,l,21600r21600,l21600,xe">
+                <v:stroke joinstyle="miter"/>
+                <v:path gradientshapeok="t" o:connecttype="rect"/>
+              </v:shapetype>
+              <v:shape id="Text Box 11" o:spid="_x0000_s1026" type="#_x0000_t202" style="position:absolute;margin-left:0;margin-top:132.6pt;width:304.5pt;height:15pt;z-index:251671552;visibility:visible;mso-wrap-style:square;mso-width-percent:0;mso-height-percent:0;mso-wrap-distance-left:9pt;mso-wrap-distance-top:0;mso-wrap-distance-right:9pt;mso-wrap-distance-bottom:0;mso-position-horizontal:center;mso-position-horizontal-relative:margin;mso-position-vertical:absolute;mso-position-vertical-relative:text;mso-width-percent:0;mso-height-percent:0;mso-width-relative:margin;mso-height-relative:margin;v-text-anchor:top" o:gfxdata="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" stroked="f">
+                <v:textbox inset="0,0,0,0">
+                  <w:txbxContent>
+                    <w:p>
+                      <w:pPr>
+                        <w:pStyle w:val="Caption"/>
+                        <w:rPr>
+                          <w:rFonts w:ascii="Times New Roman" w:eastAsia="Times New Roman" w:hAnsi="Times New Roman" w:cs="Times New Roman"/>
+                          <w:b/>
+                          <w:bCs/>
+                          <w:sz w:val="24"/>
+                          <w:szCs w:val="24"/>
+                          <w:lang w:eastAsia="en-GB"/>
+                        </w:rPr>
+                      </w:pPr>
+                      <w:r>
+                        <w:rPr>
+                          <w:b/>
+                          <w:bCs/>
+                        </w:rPr>
+                        <w:t xml:space="preserve">Figure </w:t>
+                      </w:r>
+                      <w:r>
+                        <w:rPr>
+                          <w:b/>
+                          <w:bCs/>
+                        </w:rPr>
+                        <w:fldChar w:fldCharType="begin"/>
+                      </w:r>
+                      <w:r>
+                        <w:rPr>
+                          <w:b/>
+                          <w:bCs/>
+                        </w:rPr>
+                        <w:instrText xml:space="preserve"> SEQ Figure \* ARABIC </w:instrText>
+                      </w:r>
+                      <w:r>
+                        <w:rPr>
+                          <w:b/>
+                          <w:bCs/>
+                        </w:rPr>
+                        <w:fldChar w:fldCharType="separate"/>
+                      </w:r>
+                      <w:r>
+                        <w:rPr>
+                          <w:b/>
+                          <w:bCs/>
+                          <w:noProof/>
+                        </w:rPr>
+                        <w:t>1</w:t>
+                      </w:r>
+                      <w:r>
+                        <w:rPr>
+                          <w:b/>
+                          <w:bCs/>
+                        </w:rPr>
+                        <w:fldChar w:fldCharType="end"/>
+                      </w:r>
+                      <w:r>
+                        <w:rPr>
+                          <w:b/>
+                          <w:bCs/>
+                        </w:rPr>
+                        <w:t xml:space="preserve"> – Extra warehouses used in the test_taboo_cells() function for testing</w:t>
+                      </w:r>
+                    </w:p>
+                  </w:txbxContent>
+                </v:textbox>
+                <w10:wrap type="topAndBottom" anchorx="margin"/>
+              </v:shape>
+            </w:pict>
+          </mc:Fallback>
+        </mc:AlternateContent>
+      </w:r>
+      <w:r>
+        <w:rPr>
+          <w:rFonts w:ascii="Arial" w:eastAsia="Times New Roman" w:hAnsi="Arial" w:cs="Arial"/>
+          <w:color w:val="000000"/>
+          <w:sz w:val="22"/>
+          <w:szCs w:val="22"/>
+          <w:lang w:eastAsia="en-GB"/>
+        </w:rPr>
+        <w:t xml:space="preserve">Multiple extra tests were added </w:t>
+      </w:r>
+      <w:r>
+        <w:rPr>
+          <w:rFonts w:ascii="Arial" w:eastAsia="Times New Roman" w:hAnsi="Arial" w:cs="Arial"/>
+          <w:color w:val="000000"/>
+          <w:sz w:val="22"/>
+          <w:szCs w:val="22"/>
+          <w:lang w:eastAsia="en-GB"/>
+        </w:rPr>
+        <w:t xml:space="preserve">to these original functions. </w:t>
+      </w:r>
+      <w:r>
+        <w:rPr>
+          <w:rFonts w:ascii="Arial" w:eastAsia="Times New Roman" w:hAnsi="Arial" w:cs="Arial"/>
+          <w:color w:val="000000"/>
+          <w:sz w:val="22"/>
+          <w:szCs w:val="22"/>
+          <w:lang w:eastAsia="en-GB"/>
+        </w:rPr>
+        <w:t>Figures 1, 2 and 3 show added tests for each of the above functions respectively:</w:t>
+      </w:r>
+      <w:r>
+        <w:rPr>
+          <w:noProof/>
+        </w:rPr>
+        <w:t xml:space="preserve"> </w:t>
+      </w:r>
+    </w:p>
+    <w:p>
+      <w:pPr>
+        <w:rPr>
+          <w:rFonts w:ascii="Times New Roman" w:eastAsia="Times New Roman" w:hAnsi="Times New Roman" w:cs="Times New Roman"/>
+          <w:lang w:eastAsia="en-GB"/>
+        </w:rPr>
+      </w:pPr>
+      <w:r>
+        <w:rPr>
+          <w:rFonts w:ascii="Times New Roman" w:eastAsia="Times New Roman" w:hAnsi="Times New Roman" w:cs="Times New Roman"/>
+          <w:lang w:eastAsia="en-GB"/>
+        </w:rPr>
+        <w:drawing>
+          <wp:anchor distT="0" distB="0" distL="114300" distR="114300" simplePos="0" relativeHeight="251665408" behindDoc="0" locked="0" layoutInCell="1" allowOverlap="1" wp14:anchorId="372942ED" wp14:editId="0977ED92">
+            <wp:simplePos x="0" y="0"/>
+            <wp:positionH relativeFrom="margin">
+              <wp:align>center</wp:align>
+            </wp:positionH>
+            <wp:positionV relativeFrom="paragraph">
+              <wp:posOffset>162560</wp:posOffset>
+            </wp:positionV>
+            <wp:extent cx="4963795" cy="1085850"/>
+            <wp:effectExtent l="0" t="0" r="8255" b="0"/>
+            <wp:wrapTopAndBottom/>
+            <wp:docPr id="7" name="Picture 7" descr="Text&#10;&#10;Description automatically generated"/>
+            <wp:cNvGraphicFramePr>
+              <a:graphicFrameLocks xmlns:a="http://schemas.openxmlformats.org/drawingml/2006/main" noChangeAspect="1"/>
+            </wp:cNvGraphicFramePr>
+            <a:graphic xmlns:a="http://schemas.openxmlformats.org/drawingml/2006/main">
+              <a:graphicData uri="http://schemas.openxmlformats.org/drawingml/2006/picture">
+                <pic:pic xmlns:pic="http://schemas.openxmlformats.org/drawingml/2006/picture">
+                  <pic:nvPicPr>
+                    <pic:cNvPr id="7" name="Picture 7" descr="Text&#10;&#10;Description automatically generated"/>
+                    <pic:cNvPicPr/>
+                  </pic:nvPicPr>
+                  <pic:blipFill>
+                    <a:blip r:embed="rId7"/>
+                    <a:stretch>
+                      <a:fillRect/>
+                    </a:stretch>
+                  </pic:blipFill>
+                  <pic:spPr>
+                    <a:xfrm>
+                      <a:off x="0" y="0"/>
+                      <a:ext cx="4963795" cy="1085850"/>
+                    </a:xfrm>
+                    <a:prstGeom prst="rect">
+                      <a:avLst/>
+                    </a:prstGeom>
+                  </pic:spPr>
+                </pic:pic>
+              </a:graphicData>
+            </a:graphic>
+            <wp14:sizeRelH relativeFrom="margin">
+              <wp14:pctWidth>0</wp14:pctWidth>
+            </wp14:sizeRelH>
+            <wp14:sizeRelV relativeFrom="margin">
+              <wp14:pctHeight>0</wp14:pctHeight>
+            </wp14:sizeRelV>
+          </wp:anchor>
+        </w:drawing>
+      </w:r>
+    </w:p>
+    <w:p>
+      <w:pPr>
+        <w:rPr>
+          <w:rFonts w:ascii="Times New Roman" w:eastAsia="Times New Roman" w:hAnsi="Times New Roman" w:cs="Times New Roman"/>
+          <w:lang w:eastAsia="en-GB"/>
+        </w:rPr>
+      </w:pPr>
+      <w:r>
+        <w:rPr>
+          <w:noProof/>
+        </w:rPr>
+        <w:lastRenderedPageBreak/>
+        <mc:AlternateContent>
+          <mc:Choice Requires="wps">
+            <w:drawing>
+              <wp:anchor distT="0" distB="0" distL="114300" distR="114300" simplePos="0" relativeHeight="251675648" behindDoc="0" locked="0" layoutInCell="1" allowOverlap="1" wp14:anchorId="6C43C449" wp14:editId="1A06DB41">
+                <wp:simplePos x="0" y="0"/>
+                <wp:positionH relativeFrom="margin">
+                  <wp:align>center</wp:align>
+                </wp:positionH>
+                <wp:positionV relativeFrom="paragraph">
+                  <wp:posOffset>2438400</wp:posOffset>
+                </wp:positionV>
+                <wp:extent cx="4362450" cy="171450"/>
+                <wp:effectExtent l="0" t="0" r="0" b="0"/>
+                <wp:wrapTopAndBottom/>
+                <wp:docPr id="13" name="Text Box 13"/>
+                <wp:cNvGraphicFramePr/>
+                <a:graphic xmlns:a="http://schemas.openxmlformats.org/drawingml/2006/main">
+                  <a:graphicData uri="http://schemas.microsoft.com/office/word/2010/wordprocessingShape">
+                    <wps:wsp>
+                      <wps:cNvSpPr txBox="1"/>
+                      <wps:spPr>
+                        <a:xfrm>
+                          <a:off x="0" y="0"/>
+                          <a:ext cx="4362450" cy="171450"/>
+                        </a:xfrm>
+                        <a:prstGeom prst="rect">
+                          <a:avLst/>
+                        </a:prstGeom>
+                        <a:solidFill>
+                          <a:prstClr val="white"/>
+                        </a:solidFill>
+                        <a:ln>
+                          <a:noFill/>
+                        </a:ln>
+                      </wps:spPr>
+                      <wps:txbx>
+                        <w:txbxContent>
+                          <w:p>
+                            <w:pPr>
+                              <w:pStyle w:val="Caption"/>
+                              <w:rPr>
+                                <w:noProof/>
+                                <w:sz w:val="24"/>
+                                <w:szCs w:val="24"/>
+                              </w:rPr>
+                            </w:pPr>
+                            <w:r>
+                              <w:t xml:space="preserve">Figure </w:t>
+                            </w:r>
+                            <w:fldSimple w:instr=" SEQ Figure \* ARABIC ">
+                              <w:r>
+                                <w:rPr>
+                                  <w:noProof/>
+                                </w:rPr>
+                                <w:t>3</w:t>
+                              </w:r>
+                            </w:fldSimple>
+                            <w:r>
+                              <w:t xml:space="preserve"> - </w:t>
+                            </w:r>
+                            <w:r>
+                              <w:rPr>
+                                <w:b/>
+                                <w:bCs/>
+                              </w:rPr>
+                              <w:t>Extra warehouses used in the test_</w:t>
+                            </w:r>
+                            <w:r>
+                              <w:rPr>
+                                <w:b/>
+                                <w:bCs/>
+                              </w:rPr>
+                              <w:t>solve_weighted_sokoban</w:t>
+                            </w:r>
+                            <w:r>
+                              <w:rPr>
+                                <w:b/>
+                                <w:bCs/>
+                              </w:rPr>
+                              <w:t>() function for testing</w:t>
+                            </w:r>
+                          </w:p>
+                        </w:txbxContent>
+                      </wps:txbx>
+                      <wps:bodyPr rot="0" spcFirstLastPara="0" vertOverflow="overflow" horzOverflow="overflow" vert="horz" wrap="square" lIns="0" tIns="0" rIns="0" bIns="0" numCol="1" spcCol="0" rtlCol="0" fromWordArt="0" anchor="t" anchorCtr="0" forceAA="0" compatLnSpc="1">
+                        <a:prstTxWarp prst="textNoShape">
+                          <a:avLst/>
+                        </a:prstTxWarp>
+                        <a:noAutofit/>
+                      </wps:bodyPr>
+                    </wps:wsp>
+                  </a:graphicData>
+                </a:graphic>
+                <wp14:sizeRelH relativeFrom="margin">
+                  <wp14:pctWidth>0</wp14:pctWidth>
+                </wp14:sizeRelH>
+                <wp14:sizeRelV relativeFrom="margin">
+                  <wp14:pctHeight>0</wp14:pctHeight>
+                </wp14:sizeRelV>
+              </wp:anchor>
+            </w:drawing>
+          </mc:Choice>
+          <mc:Fallback>
+            <w:pict>
+              <v:shape w14:anchorId="6C43C449" id="Text Box 13" o:spid="_x0000_s1027" type="#_x0000_t202" style="position:absolute;margin-left:0;margin-top:192pt;width:343.5pt;height:13.5pt;z-index:251675648;visibility:visible;mso-wrap-style:square;mso-width-percent:0;mso-height-percent:0;mso-wrap-distance-left:9pt;mso-wrap-distance-top:0;mso-wrap-distance-right:9pt;mso-wrap-distance-bottom:0;mso-position-horizontal:center;mso-position-horizontal-relative:margin;mso-position-vertical:absolute;mso-position-vertical-relative:text;mso-width-percent:0;mso-height-percent:0;mso-width-relative:margin;mso-height-relative:margin;v-text-anchor:top" o:gfxdata="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" stroked="f">
+                <v:textbox inset="0,0,0,0">
+                  <w:txbxContent>
+                    <w:p>
+                      <w:pPr>
+                        <w:pStyle w:val="Caption"/>
+                        <w:rPr>
+                          <w:noProof/>
+                          <w:sz w:val="24"/>
+                          <w:szCs w:val="24"/>
+                        </w:rPr>
+                      </w:pPr>
+                      <w:r>
+                        <w:t xml:space="preserve">Figure </w:t>
+                      </w:r>
+                      <w:fldSimple w:instr=" SEQ Figure \* ARABIC ">
+                        <w:r>
+                          <w:rPr>
+                            <w:noProof/>
+                          </w:rPr>
+                          <w:t>3</w:t>
+                        </w:r>
+                      </w:fldSimple>
+                      <w:r>
+                        <w:t xml:space="preserve"> - </w:t>
+                      </w:r>
+                      <w:r>
+                        <w:rPr>
+                          <w:b/>
+                          <w:bCs/>
+                        </w:rPr>
+                        <w:t>Extra warehouses used in the test_</w:t>
+                      </w:r>
+                      <w:r>
+                        <w:rPr>
+                          <w:b/>
+                          <w:bCs/>
+                        </w:rPr>
+                        <w:t>solve_weighted_sokoban</w:t>
+                      </w:r>
+                      <w:r>
+                        <w:rPr>
+                          <w:b/>
+                          <w:bCs/>
+                        </w:rPr>
+                        <w:t>() function for testing</w:t>
+                      </w:r>
+                    </w:p>
+                  </w:txbxContent>
+                </v:textbox>
+                <w10:wrap type="topAndBottom" anchorx="margin"/>
+              </v:shape>
+            </w:pict>
+          </mc:Fallback>
+        </mc:AlternateContent>
+      </w:r>
+      <w:r>
+        <w:rPr>
+          <w:noProof/>
+        </w:rPr>
+        <mc:AlternateContent>
+          <mc:Choice Requires="wps">
+            <w:drawing>
+              <wp:anchor distT="0" distB="0" distL="114300" distR="114300" simplePos="0" relativeHeight="251673600" behindDoc="0" locked="0" layoutInCell="1" allowOverlap="1" wp14:anchorId="2E5F5334" wp14:editId="6348ADBE">
+                <wp:simplePos x="0" y="0"/>
+                <wp:positionH relativeFrom="margin">
+                  <wp:align>center</wp:align>
+                </wp:positionH>
+                <wp:positionV relativeFrom="paragraph">
+                  <wp:posOffset>742950</wp:posOffset>
+                </wp:positionV>
+                <wp:extent cx="4305300" cy="180975"/>
+                <wp:effectExtent l="0" t="0" r="0" b="9525"/>
+                <wp:wrapTopAndBottom/>
+                <wp:docPr id="12" name="Text Box 12"/>
+                <wp:cNvGraphicFramePr/>
+                <a:graphic xmlns:a="http://schemas.openxmlformats.org/drawingml/2006/main">
+                  <a:graphicData uri="http://schemas.microsoft.com/office/word/2010/wordprocessingShape">
+                    <wps:wsp>
+                      <wps:cNvSpPr txBox="1"/>
+                      <wps:spPr>
+                        <a:xfrm>
+                          <a:off x="0" y="0"/>
+                          <a:ext cx="4305300" cy="180975"/>
+                        </a:xfrm>
+                        <a:prstGeom prst="rect">
+                          <a:avLst/>
+                        </a:prstGeom>
+                        <a:solidFill>
+                          <a:prstClr val="white"/>
+                        </a:solidFill>
+                        <a:ln>
+                          <a:noFill/>
+                        </a:ln>
+                      </wps:spPr>
+                      <wps:txbx>
+                        <w:txbxContent>
+                          <w:p>
+                            <w:pPr>
+                              <w:pStyle w:val="Caption"/>
+                              <w:rPr>
+                                <w:rFonts w:ascii="Times New Roman" w:eastAsia="Times New Roman" w:hAnsi="Times New Roman" w:cs="Times New Roman"/>
+                                <w:sz w:val="24"/>
+                                <w:szCs w:val="24"/>
+                                <w:lang w:eastAsia="en-GB"/>
+                              </w:rPr>
+                            </w:pPr>
+                            <w:r>
+                              <w:t xml:space="preserve">Figure </w:t>
+                            </w:r>
+                            <w:fldSimple w:instr=" SEQ Figure \* ARABIC ">
+                              <w:r>
+                                <w:rPr>
+                                  <w:noProof/>
+                                </w:rPr>
+                                <w:t>2</w:t>
+                              </w:r>
+                            </w:fldSimple>
+                            <w:r>
+                              <w:t xml:space="preserve"> - </w:t>
+                            </w:r>
+                            <w:r>
+                              <w:rPr>
+                                <w:b/>
+                                <w:bCs/>
+                              </w:rPr>
+                              <w:t>Extra warehouse used in the test_</w:t>
+                            </w:r>
+                            <w:r>
+                              <w:rPr>
+                                <w:b/>
+                                <w:bCs/>
+                              </w:rPr>
+                              <w:t>chec</w:t>
+                            </w:r>
+                            <w:r>
+                              <w:rPr>
+                                <w:b/>
+                                <w:bCs/>
+                              </w:rPr>
+                              <w:t>k</w:t>
+                            </w:r>
+                            <w:r>
+                              <w:rPr>
+                                <w:b/>
+                                <w:bCs/>
+                              </w:rPr>
+                              <w:t>_elem_action_seq</w:t>
+                            </w:r>
+                            <w:r>
+                              <w:rPr>
+                                <w:b/>
+                                <w:bCs/>
+                              </w:rPr>
+                              <w:t>() function for testing</w:t>
+                            </w:r>
+                          </w:p>
+                        </w:txbxContent>
+                      </wps:txbx>
+                      <wps:bodyPr rot="0" spcFirstLastPara="0" vertOverflow="overflow" horzOverflow="overflow" vert="horz" wrap="square" lIns="0" tIns="0" rIns="0" bIns="0" numCol="1" spcCol="0" rtlCol="0" fromWordArt="0" anchor="t" anchorCtr="0" forceAA="0" compatLnSpc="1">
+                        <a:prstTxWarp prst="textNoShape">
+                          <a:avLst/>
+                        </a:prstTxWarp>
+                        <a:noAutofit/>
+                      </wps:bodyPr>
+                    </wps:wsp>
+                  </a:graphicData>
+                </a:graphic>
+                <wp14:sizeRelH relativeFrom="margin">
+                  <wp14:pctWidth>0</wp14:pctWidth>
+                </wp14:sizeRelH>
+                <wp14:sizeRelV relativeFrom="margin">
+                  <wp14:pctHeight>0</wp14:pctHeight>
+                </wp14:sizeRelV>
+              </wp:anchor>
+            </w:drawing>
+          </mc:Choice>
+          <mc:Fallback>
+            <w:pict>
+              <v:shape w14:anchorId="2E5F5334" id="Text Box 12" o:spid="_x0000_s1028" type="#_x0000_t202" style="position:absolute;margin-left:0;margin-top:58.5pt;width:339pt;height:14.25pt;z-index:251673600;visibility:visible;mso-wrap-style:square;mso-width-percent:0;mso-height-percent:0;mso-wrap-distance-left:9pt;mso-wrap-distance-top:0;mso-wrap-distance-right:9pt;mso-wrap-distance-bottom:0;mso-position-horizontal:center;mso-position-horizontal-relative:margin;mso-position-vertical:absolute;mso-position-vertical-relative:text;mso-width-percent:0;mso-height-percent:0;mso-width-relative:margin;mso-height-relative:margin;v-text-anchor:top" o:gfxdata="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" stroked="f">
+                <v:textbox inset="0,0,0,0">
+                  <w:txbxContent>
+                    <w:p>
+                      <w:pPr>
+                        <w:pStyle w:val="Caption"/>
+                        <w:rPr>
+                          <w:rFonts w:ascii="Times New Roman" w:eastAsia="Times New Roman" w:hAnsi="Times New Roman" w:cs="Times New Roman"/>
+                          <w:sz w:val="24"/>
+                          <w:szCs w:val="24"/>
+                          <w:lang w:eastAsia="en-GB"/>
+                        </w:rPr>
+                      </w:pPr>
+                      <w:r>
+                        <w:t xml:space="preserve">Figure </w:t>
+                      </w:r>
+                      <w:fldSimple w:instr=" SEQ Figure \* ARABIC ">
+                        <w:r>
+                          <w:rPr>
+                            <w:noProof/>
+                          </w:rPr>
+                          <w:t>2</w:t>
+                        </w:r>
+                      </w:fldSimple>
+                      <w:r>
+                        <w:t xml:space="preserve"> - </w:t>
+                      </w:r>
+                      <w:r>
+                        <w:rPr>
+                          <w:b/>
+                          <w:bCs/>
+                        </w:rPr>
+                        <w:t>Extra warehouse used in the test_</w:t>
+                      </w:r>
+                      <w:r>
+                        <w:rPr>
+                          <w:b/>
+                          <w:bCs/>
+                        </w:rPr>
+                        <w:t>chec</w:t>
+                      </w:r>
+                      <w:r>
+                        <w:rPr>
+                          <w:b/>
+                          <w:bCs/>
+                        </w:rPr>
+                        <w:t>k</w:t>
+                      </w:r>
+                      <w:r>
+                        <w:rPr>
+                          <w:b/>
+                          <w:bCs/>
+                        </w:rPr>
+                        <w:t>_elem_action_seq</w:t>
+                      </w:r>
+                      <w:r>
+                        <w:rPr>
+                          <w:b/>
+                          <w:bCs/>
+                        </w:rPr>
+                        <w:t>() function for testing</w:t>
+                      </w:r>
+                    </w:p>
+                  </w:txbxContent>
+                </v:textbox>
+                <w10:wrap type="topAndBottom" anchorx="margin"/>
+              </v:shape>
+            </w:pict>
+          </mc:Fallback>
+        </mc:AlternateContent>
+      </w:r>
+      <w:r>
+        <w:rPr>
+          <w:rFonts w:ascii="Times New Roman" w:eastAsia="Times New Roman" w:hAnsi="Times New Roman" w:cs="Times New Roman"/>
+          <w:lang w:eastAsia="en-GB"/>
+        </w:rPr>
+        <w:drawing>
+          <wp:anchor distT="0" distB="0" distL="114300" distR="114300" simplePos="0" relativeHeight="251669504" behindDoc="0" locked="0" layoutInCell="1" allowOverlap="1" wp14:anchorId="758EC37D" wp14:editId="23137EB9">
+            <wp:simplePos x="0" y="0"/>
+            <wp:positionH relativeFrom="margin">
+              <wp:align>center</wp:align>
+            </wp:positionH>
+            <wp:positionV relativeFrom="paragraph">
+              <wp:posOffset>971550</wp:posOffset>
+            </wp:positionV>
+            <wp:extent cx="4324350" cy="1398270"/>
+            <wp:effectExtent l="0" t="0" r="0" b="0"/>
+            <wp:wrapTopAndBottom/>
+            <wp:docPr id="10" name="Picture 10" descr="A screenshot of a computer&#10;&#10;Description automatically generated with medium confidence"/>
+            <wp:cNvGraphicFramePr>
+              <a:graphicFrameLocks xmlns:a="http://schemas.openxmlformats.org/drawingml/2006/main" noChangeAspect="1"/>
+            </wp:cNvGraphicFramePr>
+            <a:graphic xmlns:a="http://schemas.openxmlformats.org/drawingml/2006/main">
+              <a:graphicData uri="http://schemas.openxmlformats.org/drawingml/2006/picture">
+                <pic:pic xmlns:pic="http://schemas.openxmlformats.org/drawingml/2006/picture">
+                  <pic:nvPicPr>
+                    <pic:cNvPr id="10" name="Picture 10" descr="A screenshot of a computer&#10;&#10;Description automatically generated with medium confidence"/>
+                    <pic:cNvPicPr/>
+                  </pic:nvPicPr>
+                  <pic:blipFill>
+                    <a:blip r:embed="rId8"/>
+                    <a:stretch>
+                      <a:fillRect/>
+                    </a:stretch>
+                  </pic:blipFill>
+                  <pic:spPr>
+                    <a:xfrm>
+                      <a:off x="0" y="0"/>
+                      <a:ext cx="4324350" cy="1398270"/>
+                    </a:xfrm>
+                    <a:prstGeom prst="rect">
+                      <a:avLst/>
+                    </a:prstGeom>
+                  </pic:spPr>
+                </pic:pic>
+              </a:graphicData>
+            </a:graphic>
+            <wp14:sizeRelH relativeFrom="margin">
+              <wp14:pctWidth>0</wp14:pctWidth>
+            </wp14:sizeRelH>
+            <wp14:sizeRelV relativeFrom="margin">
+              <wp14:pctHeight>0</wp14:pctHeight>
+            </wp14:sizeRelV>
+          </wp:anchor>
+        </w:drawing>
+      </w:r>
+      <w:r>
+        <w:rPr>
+          <w:rFonts w:ascii="Times New Roman" w:eastAsia="Times New Roman" w:hAnsi="Times New Roman" w:cs="Times New Roman"/>
+          <w:lang w:eastAsia="en-GB"/>
+        </w:rPr>
+        <w:drawing>
+          <wp:anchor distT="0" distB="0" distL="114300" distR="114300" simplePos="0" relativeHeight="251667456" behindDoc="0" locked="0" layoutInCell="1" allowOverlap="1" wp14:anchorId="7B9E6452" wp14:editId="6116A234">
+            <wp:simplePos x="0" y="0"/>
+            <wp:positionH relativeFrom="margin">
+              <wp:align>center</wp:align>
+            </wp:positionH>
+            <wp:positionV relativeFrom="paragraph">
+              <wp:posOffset>0</wp:posOffset>
+            </wp:positionV>
+            <wp:extent cx="4686300" cy="710565"/>
+            <wp:effectExtent l="0" t="0" r="0" b="0"/>
+            <wp:wrapTopAndBottom/>
+            <wp:docPr id="9" name="Picture 9" descr="Text&#10;&#10;Description automatically generated"/>
+            <wp:cNvGraphicFramePr>
+              <a:graphicFrameLocks xmlns:a="http://schemas.openxmlformats.org/drawingml/2006/main" noChangeAspect="1"/>
+            </wp:cNvGraphicFramePr>
+            <a:graphic xmlns:a="http://schemas.openxmlformats.org/drawingml/2006/main">
+              <a:graphicData uri="http://schemas.openxmlformats.org/drawingml/2006/picture">
+                <pic:pic xmlns:pic="http://schemas.openxmlformats.org/drawingml/2006/picture">
+                  <pic:nvPicPr>
+                    <pic:cNvPr id="9" name="Picture 9" descr="Text&#10;&#10;Description automatically generated"/>
+                    <pic:cNvPicPr/>
+                  </pic:nvPicPr>
+                  <pic:blipFill>
+                    <a:blip r:embed="rId9"/>
+                    <a:stretch>
+                      <a:fillRect/>
+                    </a:stretch>
+                  </pic:blipFill>
+                  <pic:spPr>
+                    <a:xfrm>
+                      <a:off x="0" y="0"/>
+                      <a:ext cx="4686300" cy="710565"/>
+                    </a:xfrm>
+                    <a:prstGeom prst="rect">
+                      <a:avLst/>
+                    </a:prstGeom>
+                  </pic:spPr>
+                </pic:pic>
+              </a:graphicData>
+            </a:graphic>
+            <wp14:sizeRelH relativeFrom="margin">
+              <wp14:pctWidth>0</wp14:pctWidth>
+            </wp14:sizeRelH>
+            <wp14:sizeRelV relativeFrom="margin">
+              <wp14:pctHeight>0</wp14:pctHeight>
+            </wp14:sizeRelV>
+          </wp:anchor>
+        </w:drawing>
+      </w:r>
     </w:p>
     <w:p>
       <w:pPr>
@@ -1479,18 +2580,16 @@
         </w:rPr>
         <w:t xml:space="preserve">The testing method implemented in each of these functions uses a string comparison. That is for each of the warehouses a </w:t>
       </w:r>
-      <w:proofErr w:type="spellStart"/>
-      <w:r>
-        <w:rPr>
-          <w:rFonts w:ascii="Arial" w:eastAsia="Times New Roman" w:hAnsi="Arial" w:cs="Arial"/>
-          <w:color w:val="000000"/>
-          <w:sz w:val="22"/>
-          <w:szCs w:val="22"/>
-          <w:lang w:eastAsia="en-GB"/>
-        </w:rPr>
-        <w:t>preset</w:t>
-      </w:r>
-      <w:proofErr w:type="spellEnd"/>
+      <w:r>
+        <w:rPr>
+          <w:rFonts w:ascii="Arial" w:eastAsia="Times New Roman" w:hAnsi="Arial" w:cs="Arial"/>
+          <w:color w:val="000000"/>
+          <w:sz w:val="22"/>
+          <w:szCs w:val="22"/>
+          <w:lang w:eastAsia="en-GB"/>
+        </w:rPr>
+        <w:t>present</w:t>
+      </w:r>
       <w:r>
         <w:rPr>
           <w:rFonts w:ascii="Arial" w:eastAsia="Times New Roman" w:hAnsi="Arial" w:cs="Arial"/>
@@ -1509,7 +2608,87 @@
           <w:szCs w:val="22"/>
           <w:lang w:eastAsia="en-GB"/>
         </w:rPr>
-        <w:t>by the figures below</w:t>
+        <w:t>in</w:t>
+      </w:r>
+      <w:r>
+        <w:rPr>
+          <w:rFonts w:ascii="Arial" w:eastAsia="Times New Roman" w:hAnsi="Arial" w:cs="Arial"/>
+          <w:color w:val="000000"/>
+          <w:sz w:val="22"/>
+          <w:szCs w:val="22"/>
+          <w:lang w:eastAsia="en-GB"/>
+        </w:rPr>
+        <w:t xml:space="preserve"> the figures below</w:t>
+      </w:r>
+      <w:r>
+        <w:rPr>
+          <w:rFonts w:ascii="Arial" w:eastAsia="Times New Roman" w:hAnsi="Arial" w:cs="Arial"/>
+          <w:color w:val="000000"/>
+          <w:sz w:val="22"/>
+          <w:szCs w:val="22"/>
+          <w:lang w:eastAsia="en-GB"/>
+        </w:rPr>
+        <w:t xml:space="preserve"> (Figures </w:t>
+      </w:r>
+      <w:r>
+        <w:rPr>
+          <w:rFonts w:ascii="Arial" w:eastAsia="Times New Roman" w:hAnsi="Arial" w:cs="Arial"/>
+          <w:color w:val="000000"/>
+          <w:sz w:val="22"/>
+          <w:szCs w:val="22"/>
+          <w:lang w:eastAsia="en-GB"/>
+        </w:rPr>
+        <w:t>4</w:t>
+      </w:r>
+      <w:r>
+        <w:rPr>
+          <w:rFonts w:ascii="Arial" w:eastAsia="Times New Roman" w:hAnsi="Arial" w:cs="Arial"/>
+          <w:color w:val="000000"/>
+          <w:sz w:val="22"/>
+          <w:szCs w:val="22"/>
+          <w:lang w:eastAsia="en-GB"/>
+        </w:rPr>
+        <w:t>,</w:t>
+      </w:r>
+      <w:r>
+        <w:rPr>
+          <w:rFonts w:ascii="Arial" w:eastAsia="Times New Roman" w:hAnsi="Arial" w:cs="Arial"/>
+          <w:color w:val="000000"/>
+          <w:sz w:val="22"/>
+          <w:szCs w:val="22"/>
+          <w:lang w:eastAsia="en-GB"/>
+        </w:rPr>
+        <w:t xml:space="preserve"> 5</w:t>
+      </w:r>
+      <w:r>
+        <w:rPr>
+          <w:rFonts w:ascii="Arial" w:eastAsia="Times New Roman" w:hAnsi="Arial" w:cs="Arial"/>
+          <w:color w:val="000000"/>
+          <w:sz w:val="22"/>
+          <w:szCs w:val="22"/>
+          <w:lang w:eastAsia="en-GB"/>
+        </w:rPr>
+        <w:t xml:space="preserve"> and </w:t>
+      </w:r>
+      <w:r>
+        <w:rPr>
+          <w:rFonts w:ascii="Arial" w:eastAsia="Times New Roman" w:hAnsi="Arial" w:cs="Arial"/>
+          <w:color w:val="000000"/>
+          <w:sz w:val="22"/>
+          <w:szCs w:val="22"/>
+          <w:lang w:eastAsia="en-GB"/>
+        </w:rPr>
+        <w:t>6</w:t>
+      </w:r>
+      <w:r>
+        <w:rPr>
+          <w:rFonts w:ascii="Arial" w:eastAsia="Times New Roman" w:hAnsi="Arial" w:cs="Arial"/>
+          <w:color w:val="000000"/>
+          <w:sz w:val="22"/>
+          <w:szCs w:val="22"/>
+          <w:lang w:eastAsia="en-GB"/>
+        </w:rPr>
+        <w:t>)</w:t>
       </w:r>
       <w:r>
         <w:rPr>
@@ -1530,6 +2709,206 @@
           <w:lang w:eastAsia="en-GB"/>
         </w:rPr>
       </w:pPr>
+      <w:r>
+        <w:rPr>
+          <w:noProof/>
+        </w:rPr>
+        <mc:AlternateContent>
+          <mc:Choice Requires="wps">
+            <w:drawing>
+              <wp:anchor distT="0" distB="0" distL="114300" distR="114300" simplePos="0" relativeHeight="251663360" behindDoc="0" locked="0" layoutInCell="1" allowOverlap="1" wp14:anchorId="4EF4982C" wp14:editId="37E00C95">
+                <wp:simplePos x="0" y="0"/>
+                <wp:positionH relativeFrom="margin">
+                  <wp:align>center</wp:align>
+                </wp:positionH>
+                <wp:positionV relativeFrom="paragraph">
+                  <wp:posOffset>2219325</wp:posOffset>
+                </wp:positionV>
+                <wp:extent cx="4086225" cy="180975"/>
+                <wp:effectExtent l="0" t="0" r="9525" b="9525"/>
+                <wp:wrapTopAndBottom/>
+                <wp:docPr id="1" name="Text Box 1"/>
+                <wp:cNvGraphicFramePr/>
+                <a:graphic xmlns:a="http://schemas.openxmlformats.org/drawingml/2006/main">
+                  <a:graphicData uri="http://schemas.microsoft.com/office/word/2010/wordprocessingShape">
+                    <wps:wsp>
+                      <wps:cNvSpPr txBox="1"/>
+                      <wps:spPr>
+                        <a:xfrm>
+                          <a:off x="0" y="0"/>
+                          <a:ext cx="4086225" cy="180975"/>
+                        </a:xfrm>
+                        <a:prstGeom prst="rect">
+                          <a:avLst/>
+                        </a:prstGeom>
+                        <a:solidFill>
+                          <a:prstClr val="white"/>
+                        </a:solidFill>
+                        <a:ln>
+                          <a:noFill/>
+                        </a:ln>
+                      </wps:spPr>
+                      <wps:txbx>
+                        <w:txbxContent>
+                          <w:p>
+                            <w:pPr>
+                              <w:pStyle w:val="Caption"/>
+                              <w:rPr>
+                                <w:rFonts w:ascii="Arial" w:eastAsia="Times New Roman" w:hAnsi="Arial" w:cs="Arial"/>
+                                <w:b/>
+                                <w:bCs/>
+                                <w:noProof/>
+                                <w:color w:val="000000"/>
+                                <w:bdr w:val="none" w:sz="0" w:space="0" w:color="auto" w:frame="1"/>
+                                <w:lang w:eastAsia="en-GB"/>
+                              </w:rPr>
+                            </w:pPr>
+                            <w:r>
+                              <w:rPr>
+                                <w:b/>
+                                <w:bCs/>
+                              </w:rPr>
+                              <w:t xml:space="preserve">Figure </w:t>
+                            </w:r>
+                            <w:r>
+                              <w:rPr>
+                                <w:b/>
+                                <w:bCs/>
+                              </w:rPr>
+                              <w:t>4</w:t>
+                            </w:r>
+                            <w:r>
+                              <w:rPr>
+                                <w:b/>
+                                <w:bCs/>
+                              </w:rPr>
+                              <w:t>,</w:t>
+                            </w:r>
+                            <w:r>
+                              <w:rPr>
+                                <w:b/>
+                                <w:bCs/>
+                              </w:rPr>
+                              <w:t xml:space="preserve"> 5</w:t>
+                            </w:r>
+                            <w:r>
+                              <w:rPr>
+                                <w:b/>
+                                <w:bCs/>
+                              </w:rPr>
+                              <w:t xml:space="preserve"> and </w:t>
+                            </w:r>
+                            <w:r>
+                              <w:rPr>
+                                <w:b/>
+                                <w:bCs/>
+                              </w:rPr>
+                              <w:t xml:space="preserve">6 - </w:t>
+                            </w:r>
+                            <w:r>
+                              <w:rPr>
+                                <w:b/>
+                                <w:bCs/>
+                              </w:rPr>
+                              <w:t xml:space="preserve"> Each figure shows the results of multiple different testing functions</w:t>
+                            </w:r>
+                          </w:p>
+                        </w:txbxContent>
+                      </wps:txbx>
+                      <wps:bodyPr rot="0" spcFirstLastPara="0" vertOverflow="overflow" horzOverflow="overflow" vert="horz" wrap="square" lIns="0" tIns="0" rIns="0" bIns="0" numCol="1" spcCol="0" rtlCol="0" fromWordArt="0" anchor="t" anchorCtr="0" forceAA="0" compatLnSpc="1">
+                        <a:prstTxWarp prst="textNoShape">
+                          <a:avLst/>
+                        </a:prstTxWarp>
+                        <a:noAutofit/>
+                      </wps:bodyPr>
+                    </wps:wsp>
+                  </a:graphicData>
+                </a:graphic>
+                <wp14:sizeRelH relativeFrom="margin">
+                  <wp14:pctWidth>0</wp14:pctWidth>
+                </wp14:sizeRelH>
+                <wp14:sizeRelV relativeFrom="margin">
+                  <wp14:pctHeight>0</wp14:pctHeight>
+                </wp14:sizeRelV>
+              </wp:anchor>
+            </w:drawing>
+          </mc:Choice>
+          <mc:Fallback>
+            <w:pict>
+              <v:shape w14:anchorId="4EF4982C" id="Text Box 1" o:spid="_x0000_s1029" type="#_x0000_t202" style="position:absolute;margin-left:0;margin-top:174.75pt;width:321.75pt;height:14.25pt;z-index:251663360;visibility:visible;mso-wrap-style:square;mso-width-percent:0;mso-height-percent:0;mso-wrap-distance-left:9pt;mso-wrap-distance-top:0;mso-wrap-distance-right:9pt;mso-wrap-distance-bottom:0;mso-position-horizontal:center;mso-position-horizontal-relative:margin;mso-position-vertical:absolute;mso-position-vertical-relative:text;mso-width-percent:0;mso-height-percent:0;mso-width-relative:margin;mso-height-relative:margin;v-text-anchor:top" o:gfxdata="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" stroked="f">
+                <v:textbox inset="0,0,0,0">
+                  <w:txbxContent>
+                    <w:p>
+                      <w:pPr>
+                        <w:pStyle w:val="Caption"/>
+                        <w:rPr>
+                          <w:rFonts w:ascii="Arial" w:eastAsia="Times New Roman" w:hAnsi="Arial" w:cs="Arial"/>
+                          <w:b/>
+                          <w:bCs/>
+                          <w:noProof/>
+                          <w:color w:val="000000"/>
+                          <w:bdr w:val="none" w:sz="0" w:space="0" w:color="auto" w:frame="1"/>
+                          <w:lang w:eastAsia="en-GB"/>
+                        </w:rPr>
+                      </w:pPr>
+                      <w:r>
+                        <w:rPr>
+                          <w:b/>
+                          <w:bCs/>
+                        </w:rPr>
+                        <w:t xml:space="preserve">Figure </w:t>
+                      </w:r>
+                      <w:r>
+                        <w:rPr>
+                          <w:b/>
+                          <w:bCs/>
+                        </w:rPr>
+                        <w:t>4</w:t>
+                      </w:r>
+                      <w:r>
+                        <w:rPr>
+                          <w:b/>
+                          <w:bCs/>
+                        </w:rPr>
+                        <w:t>,</w:t>
+                      </w:r>
+                      <w:r>
+                        <w:rPr>
+                          <w:b/>
+                          <w:bCs/>
+                        </w:rPr>
+                        <w:t xml:space="preserve"> 5</w:t>
+                      </w:r>
+                      <w:r>
+                        <w:rPr>
+                          <w:b/>
+                          <w:bCs/>
+                        </w:rPr>
+                        <w:t xml:space="preserve"> and </w:t>
+                      </w:r>
+                      <w:r>
+                        <w:rPr>
+                          <w:b/>
+                          <w:bCs/>
+                        </w:rPr>
+                        <w:t xml:space="preserve">6 - </w:t>
+                      </w:r>
+                      <w:r>
+                        <w:rPr>
+                          <w:b/>
+                          <w:bCs/>
+                        </w:rPr>
+                        <w:t xml:space="preserve"> Each figure shows the results of multiple different testing functions</w:t>
+                      </w:r>
+                    </w:p>
+                  </w:txbxContent>
+                </v:textbox>
+                <w10:wrap type="topAndBottom" anchorx="margin"/>
+              </v:shape>
+            </w:pict>
+          </mc:Fallback>
+        </mc:AlternateContent>
+      </w:r>
       <w:r>
         <w:rPr>
           <w:rFonts w:ascii="Arial" w:eastAsia="Times New Roman" w:hAnsi="Arial" w:cs="Arial"/>
@@ -1566,7 +2945,7 @@
                     </pic:cNvPicPr>
                   </pic:nvPicPr>
                   <pic:blipFill>
-                    <a:blip r:embed="rId5">
+                    <a:blip r:embed="rId10">
                       <a:extLst>
                         <a:ext uri="{28A0092B-C50C-407E-A947-70E740481C1C}">
                           <a14:useLocalDpi xmlns:a14="http://schemas.microsoft.com/office/drawing/2010/main" val="0"/>
@@ -1639,7 +3018,7 @@
                     </pic:cNvPicPr>
                   </pic:nvPicPr>
                   <pic:blipFill>
-                    <a:blip r:embed="rId6">
+                    <a:blip r:embed="rId11">
                       <a:extLst>
                         <a:ext uri="{28A0092B-C50C-407E-A947-70E740481C1C}">
                           <a14:useLocalDpi xmlns:a14="http://schemas.microsoft.com/office/drawing/2010/main" val="0"/>
@@ -1712,7 +3091,7 @@
                     </pic:cNvPicPr>
                   </pic:nvPicPr>
                   <pic:blipFill>
-                    <a:blip r:embed="rId7">
+                    <a:blip r:embed="rId12">
                       <a:extLst>
                         <a:ext uri="{28A0092B-C50C-407E-A947-70E740481C1C}">
                           <a14:useLocalDpi xmlns:a14="http://schemas.microsoft.com/office/drawing/2010/main" val="0"/>
@@ -1796,130 +3175,6 @@
     </w:p>
     <w:p>
       <w:pPr>
-        <w:spacing w:after="240"/>
-        <w:rPr>
-          <w:rFonts w:ascii="Times New Roman" w:eastAsia="Times New Roman" w:hAnsi="Times New Roman" w:cs="Times New Roman"/>
-          <w:lang w:eastAsia="en-GB"/>
-        </w:rPr>
-      </w:pPr>
-    </w:p>
-    <w:p>
-      <w:pPr>
-        <w:spacing w:after="240"/>
-        <w:rPr>
-          <w:rFonts w:ascii="Times New Roman" w:eastAsia="Times New Roman" w:hAnsi="Times New Roman" w:cs="Times New Roman"/>
-          <w:lang w:eastAsia="en-GB"/>
-        </w:rPr>
-      </w:pPr>
-    </w:p>
-    <w:p>
-      <w:pPr>
-        <w:spacing w:after="240"/>
-        <w:rPr>
-          <w:rFonts w:ascii="Times New Roman" w:eastAsia="Times New Roman" w:hAnsi="Times New Roman" w:cs="Times New Roman"/>
-          <w:lang w:eastAsia="en-GB"/>
-        </w:rPr>
-      </w:pPr>
-      <w:r>
-        <w:rPr>
-          <w:rFonts w:ascii="Arial" w:eastAsia="Times New Roman" w:hAnsi="Arial" w:cs="Arial"/>
-          <w:color w:val="000000"/>
-          <w:sz w:val="22"/>
-          <w:szCs w:val="22"/>
-          <w:bdr w:val="none" w:sz="0" w:space="0" w:color="auto" w:frame="1"/>
-          <w:lang w:eastAsia="en-GB"/>
-        </w:rPr>
-        <w:fldChar w:fldCharType="begin"/>
-      </w:r>
-      <w:r>
-        <w:rPr>
-          <w:rFonts w:ascii="Arial" w:eastAsia="Times New Roman" w:hAnsi="Arial" w:cs="Arial"/>
-          <w:color w:val="000000"/>
-          <w:sz w:val="22"/>
-          <w:szCs w:val="22"/>
-          <w:bdr w:val="none" w:sz="0" w:space="0" w:color="auto" w:frame="1"/>
-          <w:lang w:eastAsia="en-GB"/>
-        </w:rPr>
-        <w:instrText xml:space="preserve"> INCLUDEPICTURE "https://lh4.googleusercontent.com/y9U-JoySv1a8DI9sVx7Qu35QWcH1oYRjcsYc2R0BH22IRuCCVZBLOhmr1Zrd3xLyHt66egpZJa-9312kFSGdbM92rFjrZDq2Rp5JrgLo55JR4xma2c-SgmH5oBPoq9GN93JzBSls5_2f-6wvqw" \* MERGEFORMATINET </w:instrText>
-      </w:r>
-      <w:r>
-        <w:rPr>
-          <w:rFonts w:ascii="Arial" w:eastAsia="Times New Roman" w:hAnsi="Arial" w:cs="Arial"/>
-          <w:color w:val="000000"/>
-          <w:sz w:val="22"/>
-          <w:szCs w:val="22"/>
-          <w:bdr w:val="none" w:sz="0" w:space="0" w:color="auto" w:frame="1"/>
-          <w:lang w:eastAsia="en-GB"/>
-        </w:rPr>
-        <w:fldChar w:fldCharType="separate"/>
-      </w:r>
-      <w:r>
-        <w:rPr>
-          <w:rFonts w:ascii="Arial" w:eastAsia="Times New Roman" w:hAnsi="Arial" w:cs="Arial"/>
-          <w:color w:val="000000"/>
-          <w:sz w:val="22"/>
-          <w:szCs w:val="22"/>
-          <w:bdr w:val="none" w:sz="0" w:space="0" w:color="auto" w:frame="1"/>
-          <w:lang w:eastAsia="en-GB"/>
-        </w:rPr>
-        <w:fldChar w:fldCharType="end"/>
-      </w:r>
-    </w:p>
-    <w:p>
-      <w:pPr>
-        <w:spacing w:after="240"/>
-        <w:rPr>
-          <w:rFonts w:ascii="Times New Roman" w:eastAsia="Times New Roman" w:hAnsi="Times New Roman" w:cs="Times New Roman"/>
-          <w:lang w:eastAsia="en-GB"/>
-        </w:rPr>
-      </w:pPr>
-      <w:r>
-        <w:rPr>
-          <w:rFonts w:ascii="Arial" w:eastAsia="Times New Roman" w:hAnsi="Arial" w:cs="Arial"/>
-          <w:color w:val="000000"/>
-          <w:sz w:val="22"/>
-          <w:szCs w:val="22"/>
-          <w:bdr w:val="none" w:sz="0" w:space="0" w:color="auto" w:frame="1"/>
-          <w:lang w:eastAsia="en-GB"/>
-        </w:rPr>
-        <w:fldChar w:fldCharType="begin"/>
-      </w:r>
-      <w:r>
-        <w:rPr>
-          <w:rFonts w:ascii="Arial" w:eastAsia="Times New Roman" w:hAnsi="Arial" w:cs="Arial"/>
-          <w:color w:val="000000"/>
-          <w:sz w:val="22"/>
-          <w:szCs w:val="22"/>
-          <w:bdr w:val="none" w:sz="0" w:space="0" w:color="auto" w:frame="1"/>
-          <w:lang w:eastAsia="en-GB"/>
-        </w:rPr>
-        <w:instrText xml:space="preserve"> INCLUDEPICTURE "https://lh5.googleusercontent.com/bYYF7JYNPDC_I5UVuY2oS29RJ86WJ574rZYC1ldbPEEFhGAp2FuvXYDdyIXK-quLUVm8Jzl65McwIbuFanUsma_i1QwlgGJOzSw8qEDysqeuMg6TGU8qlkOCrNvMjO6YuTp-DvBRkMo6uhOi_Q" \* MERGEFORMATINET </w:instrText>
-      </w:r>
-      <w:r>
-        <w:rPr>
-          <w:rFonts w:ascii="Arial" w:eastAsia="Times New Roman" w:hAnsi="Arial" w:cs="Arial"/>
-          <w:color w:val="000000"/>
-          <w:sz w:val="22"/>
-          <w:szCs w:val="22"/>
-          <w:bdr w:val="none" w:sz="0" w:space="0" w:color="auto" w:frame="1"/>
-          <w:lang w:eastAsia="en-GB"/>
-        </w:rPr>
-        <w:fldChar w:fldCharType="separate"/>
-      </w:r>
-      <w:r>
-        <w:rPr>
-          <w:rFonts w:ascii="Arial" w:eastAsia="Times New Roman" w:hAnsi="Arial" w:cs="Arial"/>
-          <w:color w:val="000000"/>
-          <w:sz w:val="22"/>
-          <w:szCs w:val="22"/>
-          <w:bdr w:val="none" w:sz="0" w:space="0" w:color="auto" w:frame="1"/>
-          <w:lang w:eastAsia="en-GB"/>
-        </w:rPr>
-        <w:fldChar w:fldCharType="end"/>
-      </w:r>
-    </w:p>
-    <w:p>
-      <w:pPr>
         <w:spacing w:before="360" w:after="120"/>
         <w:jc w:val="both"/>
         <w:outlineLvl w:val="1"/>
@@ -1940,7 +3195,6 @@
           <w:szCs w:val="32"/>
           <w:lang w:eastAsia="en-GB"/>
         </w:rPr>
-        <w:lastRenderedPageBreak/>
         <w:t xml:space="preserve">Performance, </w:t>
       </w:r>
       <w:r>
@@ -1983,7 +3237,47 @@
           <w:szCs w:val="22"/>
           <w:lang w:eastAsia="en-GB"/>
         </w:rPr>
-        <w:t xml:space="preserve">The parameters to determine the efficiency of the heuristic is given by two parameters these are mainly the admissibility and the consistency. </w:t>
+        <w:t xml:space="preserve">The parameters to determine the efficiency of the heuristic </w:t>
+      </w:r>
+      <w:r>
+        <w:rPr>
+          <w:rFonts w:ascii="Arial" w:eastAsia="Times New Roman" w:hAnsi="Arial" w:cs="Arial"/>
+          <w:color w:val="000000"/>
+          <w:sz w:val="22"/>
+          <w:szCs w:val="22"/>
+          <w:lang w:eastAsia="en-GB"/>
+        </w:rPr>
+        <w:t>are</w:t>
+      </w:r>
+      <w:r>
+        <w:rPr>
+          <w:rFonts w:ascii="Arial" w:eastAsia="Times New Roman" w:hAnsi="Arial" w:cs="Arial"/>
+          <w:color w:val="000000"/>
+          <w:sz w:val="22"/>
+          <w:szCs w:val="22"/>
+          <w:lang w:eastAsia="en-GB"/>
+        </w:rPr>
+        <w:t xml:space="preserve"> given by two parameters</w:t>
+      </w:r>
+      <w:r>
+        <w:rPr>
+          <w:rFonts w:ascii="Arial" w:eastAsia="Times New Roman" w:hAnsi="Arial" w:cs="Arial"/>
+          <w:color w:val="000000"/>
+          <w:sz w:val="22"/>
+          <w:szCs w:val="22"/>
+          <w:lang w:eastAsia="en-GB"/>
+        </w:rPr>
+        <w:t>,</w:t>
+      </w:r>
+      <w:r>
+        <w:rPr>
+          <w:rFonts w:ascii="Arial" w:eastAsia="Times New Roman" w:hAnsi="Arial" w:cs="Arial"/>
+          <w:color w:val="000000"/>
+          <w:sz w:val="22"/>
+          <w:szCs w:val="22"/>
+          <w:lang w:eastAsia="en-GB"/>
+        </w:rPr>
+        <w:t xml:space="preserve"> these are mainly admissibility and consistency. </w:t>
       </w:r>
     </w:p>
     <w:p>
@@ -2017,7 +3311,27 @@
           <w:szCs w:val="22"/>
           <w:lang w:eastAsia="en-GB"/>
         </w:rPr>
-        <w:t xml:space="preserve">The admissibility condition is met when the heuristic never overestimates the true cost to a nearest goal. The consistent condition is met </w:t>
+        <w:t xml:space="preserve">The admissibility condition is met when the heuristic never overestimates the true cost to </w:t>
+      </w:r>
+      <w:r>
+        <w:rPr>
+          <w:rFonts w:ascii="Arial" w:eastAsia="Times New Roman" w:hAnsi="Arial" w:cs="Arial"/>
+          <w:color w:val="000000"/>
+          <w:sz w:val="22"/>
+          <w:szCs w:val="22"/>
+          <w:lang w:eastAsia="en-GB"/>
+        </w:rPr>
+        <w:t>the</w:t>
+      </w:r>
+      <w:r>
+        <w:rPr>
+          <w:rFonts w:ascii="Arial" w:eastAsia="Times New Roman" w:hAnsi="Arial" w:cs="Arial"/>
+          <w:color w:val="000000"/>
+          <w:sz w:val="22"/>
+          <w:szCs w:val="22"/>
+          <w:lang w:eastAsia="en-GB"/>
+        </w:rPr>
+        <w:t xml:space="preserve"> nearest goal. The consistent condition is met </w:t>
       </w:r>
       <w:r>
         <w:rPr>
@@ -2050,6 +3364,7 @@
           <w:szCs w:val="22"/>
           <w:lang w:eastAsia="en-GB"/>
         </w:rPr>
+        <w:lastRenderedPageBreak/>
         <w:drawing>
           <wp:anchor distT="0" distB="0" distL="114300" distR="114300" simplePos="0" relativeHeight="251661312" behindDoc="0" locked="0" layoutInCell="1" allowOverlap="1" wp14:anchorId="4A43B546" wp14:editId="0240442F">
             <wp:simplePos x="0" y="0"/>
@@ -2074,7 +3389,7 @@
                     <pic:cNvPicPr/>
                   </pic:nvPicPr>
                   <pic:blipFill>
-                    <a:blip r:embed="rId8" cstate="print">
+                    <a:blip r:embed="rId13" cstate="print">
                       <a:extLst>
                         <a:ext uri="{28A0092B-C50C-407E-A947-70E740481C1C}">
                           <a14:useLocalDpi xmlns:a14="http://schemas.microsoft.com/office/drawing/2010/main" val="0"/>
@@ -2216,7 +3531,27 @@
           <w:szCs w:val="22"/>
           <w:lang w:eastAsia="en-GB"/>
         </w:rPr>
-        <w:t xml:space="preserve"> had a condition where the box to goal state was set to zero which produced a fast solver but unable to solve complex </w:t>
+        <w:t xml:space="preserve"> had a condition where the box to goal state was set to zero which produced a fast solver but </w:t>
+      </w:r>
+      <w:r>
+        <w:rPr>
+          <w:rFonts w:ascii="Arial" w:eastAsia="Times New Roman" w:hAnsi="Arial" w:cs="Arial"/>
+          <w:color w:val="000000"/>
+          <w:sz w:val="22"/>
+          <w:szCs w:val="22"/>
+          <w:lang w:eastAsia="en-GB"/>
+        </w:rPr>
+        <w:t xml:space="preserve">was </w:t>
+      </w:r>
+      <w:r>
+        <w:rPr>
+          <w:rFonts w:ascii="Arial" w:eastAsia="Times New Roman" w:hAnsi="Arial" w:cs="Arial"/>
+          <w:color w:val="000000"/>
+          <w:sz w:val="22"/>
+          <w:szCs w:val="22"/>
+          <w:lang w:eastAsia="en-GB"/>
+        </w:rPr>
+        <w:t xml:space="preserve">unable to solve complex </w:t>
       </w:r>
       <w:r>
         <w:rPr>
@@ -2290,7 +3625,27 @@
           <w:szCs w:val="22"/>
           <w:lang w:eastAsia="en-GB"/>
         </w:rPr>
-        <w:t>heuristic function for this problem is as shown by the figure below.</w:t>
+        <w:t xml:space="preserve">heuristic function for this problem is shown </w:t>
+      </w:r>
+      <w:r>
+        <w:rPr>
+          <w:rFonts w:ascii="Arial" w:eastAsia="Times New Roman" w:hAnsi="Arial" w:cs="Arial"/>
+          <w:color w:val="000000"/>
+          <w:sz w:val="22"/>
+          <w:szCs w:val="22"/>
+          <w:lang w:eastAsia="en-GB"/>
+        </w:rPr>
+        <w:t>in</w:t>
+      </w:r>
+      <w:r>
+        <w:rPr>
+          <w:rFonts w:ascii="Arial" w:eastAsia="Times New Roman" w:hAnsi="Arial" w:cs="Arial"/>
+          <w:color w:val="000000"/>
+          <w:sz w:val="22"/>
+          <w:szCs w:val="22"/>
+          <w:lang w:eastAsia="en-GB"/>
+        </w:rPr>
+        <w:t xml:space="preserve"> the figure below.</w:t>
       </w:r>
     </w:p>
     <w:p>
@@ -2329,7 +3684,7 @@
                     <pic:cNvPicPr/>
                   </pic:nvPicPr>
                   <pic:blipFill>
-                    <a:blip r:embed="rId9">
+                    <a:blip r:embed="rId14">
                       <a:extLst>
                         <a:ext uri="{28A0092B-C50C-407E-A947-70E740481C1C}">
                           <a14:useLocalDpi xmlns:a14="http://schemas.microsoft.com/office/drawing/2010/main" val="0"/>
@@ -2397,6 +3752,16 @@
           <w:szCs w:val="22"/>
           <w:lang w:eastAsia="en-GB"/>
         </w:rPr>
+        <w:t>,</w:t>
+      </w:r>
+      <w:r>
+        <w:rPr>
+          <w:rFonts w:ascii="Arial" w:eastAsia="Times New Roman" w:hAnsi="Arial" w:cs="Arial"/>
+          <w:color w:val="000000"/>
+          <w:sz w:val="22"/>
+          <w:szCs w:val="22"/>
+          <w:lang w:eastAsia="en-GB"/>
+        </w:rPr>
         <w:t xml:space="preserve"> </w:t>
       </w:r>
       <w:r>
@@ -2407,79 +3772,37 @@
           <w:szCs w:val="22"/>
           <w:lang w:eastAsia="en-GB"/>
         </w:rPr>
-        <w:t xml:space="preserve">the speed and complexity </w:t>
-      </w:r>
-      <w:r>
-        <w:rPr>
-          <w:rFonts w:ascii="Arial" w:eastAsia="Times New Roman" w:hAnsi="Arial" w:cs="Arial"/>
-          <w:color w:val="000000"/>
-          <w:sz w:val="22"/>
-          <w:szCs w:val="22"/>
-          <w:lang w:eastAsia="en-GB"/>
-        </w:rPr>
-        <w:t xml:space="preserve">were weighed against each other and the final heuristic implemented </w:t>
-      </w:r>
-      <w:r>
-        <w:rPr>
-          <w:rFonts w:ascii="Arial" w:eastAsia="Times New Roman" w:hAnsi="Arial" w:cs="Arial"/>
-          <w:color w:val="000000"/>
-          <w:sz w:val="22"/>
-          <w:szCs w:val="22"/>
-          <w:lang w:eastAsia="en-GB"/>
-        </w:rPr>
-        <w:t>was</w:t>
-      </w:r>
-      <w:r>
-        <w:rPr>
-          <w:rFonts w:ascii="Arial" w:eastAsia="Times New Roman" w:hAnsi="Arial" w:cs="Arial"/>
-          <w:color w:val="000000"/>
-          <w:sz w:val="22"/>
-          <w:szCs w:val="22"/>
-          <w:lang w:eastAsia="en-GB"/>
-        </w:rPr>
-        <w:t xml:space="preserve"> optimal</w:t>
-      </w:r>
-      <w:r>
-        <w:rPr>
-          <w:rFonts w:ascii="Arial" w:eastAsia="Times New Roman" w:hAnsi="Arial" w:cs="Arial"/>
-          <w:color w:val="000000"/>
-          <w:sz w:val="22"/>
-          <w:szCs w:val="22"/>
-          <w:lang w:eastAsia="en-GB"/>
-        </w:rPr>
-        <w:t xml:space="preserve"> of those parameters. The heuristic </w:t>
-      </w:r>
-      <w:r>
-        <w:rPr>
-          <w:rFonts w:ascii="Arial" w:eastAsia="Times New Roman" w:hAnsi="Arial" w:cs="Arial"/>
-          <w:color w:val="000000"/>
-          <w:sz w:val="22"/>
-          <w:szCs w:val="22"/>
-          <w:lang w:eastAsia="en-GB"/>
-        </w:rPr>
-        <w:t xml:space="preserve">meets the admissibility condition but does not always meet the consistent condition. This is due to the problem of multiple goals. That is, when the worker moves toward one box to get it to the goal state it sometimes </w:t>
-      </w:r>
-      <w:proofErr w:type="gramStart"/>
-      <w:r>
-        <w:rPr>
-          <w:rFonts w:ascii="Arial" w:eastAsia="Times New Roman" w:hAnsi="Arial" w:cs="Arial"/>
-          <w:color w:val="000000"/>
-          <w:sz w:val="22"/>
-          <w:szCs w:val="22"/>
-          <w:lang w:eastAsia="en-GB"/>
-        </w:rPr>
-        <w:t>has to</w:t>
-      </w:r>
-      <w:proofErr w:type="gramEnd"/>
-      <w:r>
-        <w:rPr>
-          <w:rFonts w:ascii="Arial" w:eastAsia="Times New Roman" w:hAnsi="Arial" w:cs="Arial"/>
-          <w:color w:val="000000"/>
-          <w:sz w:val="22"/>
-          <w:szCs w:val="22"/>
-          <w:lang w:eastAsia="en-GB"/>
-        </w:rPr>
-        <w:t xml:space="preserve"> move away from the other box and </w:t>
+        <w:t xml:space="preserve">the speed and complexity were weighed against each other and the final heuristic implemented was optimal </w:t>
+      </w:r>
+      <w:r>
+        <w:rPr>
+          <w:rFonts w:ascii="Arial" w:eastAsia="Times New Roman" w:hAnsi="Arial" w:cs="Arial"/>
+          <w:color w:val="000000"/>
+          <w:sz w:val="22"/>
+          <w:szCs w:val="22"/>
+          <w:lang w:eastAsia="en-GB"/>
+        </w:rPr>
+        <w:t>for</w:t>
+      </w:r>
+      <w:r>
+        <w:rPr>
+          <w:rFonts w:ascii="Arial" w:eastAsia="Times New Roman" w:hAnsi="Arial" w:cs="Arial"/>
+          <w:color w:val="000000"/>
+          <w:sz w:val="22"/>
+          <w:szCs w:val="22"/>
+          <w:lang w:eastAsia="en-GB"/>
+        </w:rPr>
+        <w:t xml:space="preserve"> those parameters. The heuristic </w:t>
+      </w:r>
+      <w:r>
+        <w:rPr>
+          <w:rFonts w:ascii="Arial" w:eastAsia="Times New Roman" w:hAnsi="Arial" w:cs="Arial"/>
+          <w:color w:val="000000"/>
+          <w:sz w:val="22"/>
+          <w:szCs w:val="22"/>
+          <w:lang w:eastAsia="en-GB"/>
+        </w:rPr>
+        <w:t xml:space="preserve">meets the admissibility condition but does not always meet the consistent condition. This is due to the problem of multiple goals. That is when the worker moves toward one box to get it to the goal state it sometimes has to move away from the other box and </w:t>
       </w:r>
       <w:r>
         <w:rPr>
@@ -2542,29 +3865,7 @@
           <w:szCs w:val="22"/>
           <w:lang w:eastAsia="en-GB"/>
         </w:rPr>
-        <w:t xml:space="preserve">There is a handful of warehouses that return an impossible result since a solution does not exist for that </w:t>
-      </w:r>
-      <w:proofErr w:type="gramStart"/>
-      <w:r>
-        <w:rPr>
-          <w:rFonts w:ascii="Arial" w:eastAsia="Times New Roman" w:hAnsi="Arial" w:cs="Arial"/>
-          <w:color w:val="000000"/>
-          <w:sz w:val="22"/>
-          <w:szCs w:val="22"/>
-          <w:lang w:eastAsia="en-GB"/>
-        </w:rPr>
-        <w:t>particular case</w:t>
-      </w:r>
-      <w:proofErr w:type="gramEnd"/>
-      <w:r>
-        <w:rPr>
-          <w:rFonts w:ascii="Arial" w:eastAsia="Times New Roman" w:hAnsi="Arial" w:cs="Arial"/>
-          <w:color w:val="000000"/>
-          <w:sz w:val="22"/>
-          <w:szCs w:val="22"/>
-          <w:lang w:eastAsia="en-GB"/>
-        </w:rPr>
-        <w:t xml:space="preserve"> where the player can’t successfully transport all the boxes into the goal locations. There isn’t a solution from the heuristic point of view that can be implemented for this issue as it isn’t a limitation.</w:t>
+        <w:t>There is a handful of warehouses that return an impossible result since a solution does not exist for that particular case where the player can’t successfully transport all the boxes into the goal locations. There isn’t a solution from the heuristic point of view that can be implemented for this issue as it isn’t a limitation.</w:t>
       </w:r>
     </w:p>
     <w:p>
@@ -2612,14 +3913,6 @@
     </w:p>
     <w:p>
       <w:pPr>
-        <w:rPr>
-          <w:rFonts w:ascii="Times New Roman" w:eastAsia="Times New Roman" w:hAnsi="Times New Roman" w:cs="Times New Roman"/>
-          <w:lang w:eastAsia="en-GB"/>
-        </w:rPr>
-      </w:pPr>
-    </w:p>
-    <w:p>
-      <w:pPr>
         <w:jc w:val="both"/>
         <w:rPr>
           <w:rFonts w:ascii="Times New Roman" w:eastAsia="Times New Roman" w:hAnsi="Times New Roman" w:cs="Times New Roman"/>
@@ -2634,7 +3927,6 @@
           <w:szCs w:val="22"/>
           <w:lang w:eastAsia="en-GB"/>
         </w:rPr>
-        <w:lastRenderedPageBreak/>
         <w:t>To mitigate/avoid this limitation, the heuristic can be improved to calculate the distance to all the boxes at each time iteration. This way the solution will be much more admissible but ultimately will take even more time than the original solution since more memory is being stored at each iteration.</w:t>
       </w:r>
     </w:p>
@@ -2653,8 +3945,8 @@
         <w:rPr>
           <w:rFonts w:ascii="Arial" w:eastAsia="Times New Roman" w:hAnsi="Arial" w:cs="Arial"/>
           <w:color w:val="202122"/>
-          <w:sz w:val="21"/>
-          <w:szCs w:val="21"/>
+          <w:sz w:val="22"/>
+          <w:szCs w:val="22"/>
           <w:shd w:val="clear" w:color="auto" w:fill="FFFFFF"/>
           <w:lang w:eastAsia="en-GB"/>
         </w:rPr>
@@ -2673,94 +3965,16 @@
         <w:rPr>
           <w:rFonts w:ascii="Arial" w:eastAsia="Times New Roman" w:hAnsi="Arial" w:cs="Arial"/>
           <w:color w:val="202122"/>
-          <w:sz w:val="21"/>
-          <w:szCs w:val="21"/>
+          <w:sz w:val="22"/>
+          <w:szCs w:val="22"/>
           <w:shd w:val="clear" w:color="auto" w:fill="FFFFFF"/>
           <w:lang w:eastAsia="en-GB"/>
         </w:rPr>
         <w:t>sing the first heuristic as the ‘focal’ list, which is used to select candidate nodes, and the second heuristic is used to select the most promising node from the ‘focal’ list.</w:t>
       </w:r>
     </w:p>
-    <w:p>
-      <w:pPr>
-        <w:jc w:val="both"/>
-        <w:rPr>
-          <w:rFonts w:ascii="Arial" w:eastAsia="Times New Roman" w:hAnsi="Arial" w:cs="Arial"/>
-          <w:color w:val="202122"/>
-          <w:sz w:val="21"/>
-          <w:szCs w:val="21"/>
-          <w:shd w:val="clear" w:color="auto" w:fill="FFFFFF"/>
-          <w:lang w:eastAsia="en-GB"/>
-        </w:rPr>
-      </w:pPr>
-    </w:p>
-    <w:p>
-      <w:pPr>
-        <w:jc w:val="both"/>
-        <w:rPr>
-          <w:rFonts w:ascii="Arial" w:eastAsia="Times New Roman" w:hAnsi="Arial" w:cs="Arial"/>
-          <w:color w:val="202122"/>
-          <w:sz w:val="21"/>
-          <w:szCs w:val="21"/>
-          <w:shd w:val="clear" w:color="auto" w:fill="FFFFFF"/>
-          <w:lang w:eastAsia="en-GB"/>
-        </w:rPr>
-      </w:pPr>
-    </w:p>
-    <w:p>
-      <w:pPr>
-        <w:jc w:val="both"/>
-        <w:rPr>
-          <w:rFonts w:ascii="Arial" w:eastAsia="Times New Roman" w:hAnsi="Arial" w:cs="Arial"/>
-          <w:color w:val="202122"/>
-          <w:sz w:val="21"/>
-          <w:szCs w:val="21"/>
-          <w:shd w:val="clear" w:color="auto" w:fill="FFFFFF"/>
-          <w:lang w:eastAsia="en-GB"/>
-        </w:rPr>
-      </w:pPr>
-    </w:p>
-    <w:p>
-      <w:pPr>
-        <w:spacing w:after="240"/>
-        <w:rPr>
-          <w:rFonts w:ascii="Times New Roman" w:eastAsia="Times New Roman" w:hAnsi="Times New Roman" w:cs="Times New Roman"/>
-          <w:lang w:eastAsia="en-GB"/>
-        </w:rPr>
-      </w:pPr>
-      <w:r>
-        <w:rPr>
-          <w:rFonts w:ascii="Times New Roman" w:eastAsia="Times New Roman" w:hAnsi="Times New Roman" w:cs="Times New Roman"/>
-          <w:lang w:eastAsia="en-GB"/>
-        </w:rPr>
-        <w:br/>
-      </w:r>
-    </w:p>
-    <w:p>
-      <w:pPr>
-        <w:spacing w:after="240"/>
-        <w:rPr>
-          <w:rFonts w:ascii="Times New Roman" w:eastAsia="Times New Roman" w:hAnsi="Times New Roman" w:cs="Times New Roman"/>
-          <w:lang w:eastAsia="en-GB"/>
-        </w:rPr>
-      </w:pPr>
-      <w:r>
-        <w:rPr>
-          <w:rFonts w:ascii="Times New Roman" w:eastAsia="Times New Roman" w:hAnsi="Times New Roman" w:cs="Times New Roman"/>
-          <w:lang w:eastAsia="en-GB"/>
-        </w:rPr>
-        <w:br/>
-      </w:r>
-      <w:r>
-        <w:rPr>
-          <w:rFonts w:ascii="Times New Roman" w:eastAsia="Times New Roman" w:hAnsi="Times New Roman" w:cs="Times New Roman"/>
-          <w:lang w:eastAsia="en-GB"/>
-        </w:rPr>
-        <w:br/>
-      </w:r>
-    </w:p>
-    <w:p/>
     <w:sectPr>
+      <w:footerReference w:type="default" r:id="rId15"/>
       <w:pgSz w:w="11900" w:h="16840"/>
       <w:pgMar w:top="1440" w:right="1440" w:bottom="1440" w:left="1440" w:header="708" w:footer="708" w:gutter="0"/>
       <w:cols w:space="708"/>
@@ -2768,6 +3982,97 @@
     </w:sectPr>
   </w:body>
 </w:document>
+</file>
+
+<file path=word/endnotes.xml><?xml version="1.0" encoding="utf-8"?>
+<w:endnotes xmlns:wpc="http://schemas.microsoft.com/office/word/2010/wordprocessingCanvas" xmlns:cx="http://schemas.microsoft.com/office/drawing/2014/chartex" xmlns:cx1="http://schemas.microsoft.com/office/drawing/2015/9/8/chartex" xmlns:cx2="http://schemas.microsoft.com/office/drawing/2015/10/21/chartex" xmlns:cx3="http://schemas.microsoft.com/office/drawing/2016/5/9/chartex" xmlns:cx4="http://schemas.microsoft.com/office/drawing/2016/5/10/chartex" xmlns:cx5="http://schemas.microsoft.com/office/drawing/2016/5/11/chartex" xmlns:cx6="http://schemas.microsoft.com/office/drawing/2016/5/12/chartex" xmlns:cx7="http://schemas.microsoft.com/office/drawing/2016/5/13/chartex" xmlns:cx8="http://schemas.microsoft.com/office/drawing/2016/5/14/chartex" xmlns:mc="http://schemas.openxmlformats.org/markup-compatibility/2006" xmlns:aink="http://schemas.microsoft.com/office/drawing/2016/ink" xmlns:am3d="http://schemas.microsoft.com/office/drawing/2017/model3d" xmlns:o="urn:schemas-microsoft-com:office:office" xmlns:oel="http://schemas.microsoft.com/office/2019/extlst" xmlns:r="http://schemas.openxmlformats.org/officeDocument/2006/relationships" xmlns:m="http://schemas.openxmlformats.org/officeDocument/2006/math" xmlns:v="urn:schemas-microsoft-com:vml" xmlns:wp14="http://schemas.microsoft.com/office/word/2010/wordprocessingDrawing" xmlns:wp="http://schemas.openxmlformats.org/drawingml/2006/wordprocessingDrawing" xmlns:w10="urn:schemas-microsoft-com:office:word" xmlns:w="http://schemas.openxmlformats.org/wordprocessingml/2006/main" xmlns:w14="http://schemas.microsoft.com/office/word/2010/wordml" xmlns:w15="http://schemas.microsoft.com/office/word/2012/wordml" xmlns:w16cex="http://schemas.microsoft.com/office/word/2018/wordml/cex" xmlns:w16cid="http://schemas.microsoft.com/office/word/2016/wordml/cid" xmlns:w16="http://schemas.microsoft.com/office/word/2018/wordml" xmlns:w16sdtdh="http://schemas.microsoft.com/office/word/2020/wordml/sdtdatahash" xmlns:w16se="http://schemas.microsoft.com/office/word/2015/wordml/symex" xmlns:wpg="http://schemas.microsoft.com/office/word/2010/wordprocessingGroup" xmlns:wpi="http://schemas.microsoft.com/office/word/2010/wordprocessingInk" xmlns:wne="http://schemas.microsoft.com/office/word/2006/wordml" xmlns:wps="http://schemas.microsoft.com/office/word/2010/wordprocessingShape" mc:Ignorable="w14 w15 w16se w16cid w16 w16cex w16sdtdh wp14">
+  <w:endnote w:type="separator" w:id="-1">
+    <w:p>
+      <w:r>
+        <w:separator/>
+      </w:r>
+    </w:p>
+  </w:endnote>
+  <w:endnote w:type="continuationSeparator" w:id="0">
+    <w:p>
+      <w:r>
+        <w:continuationSeparator/>
+      </w:r>
+    </w:p>
+  </w:endnote>
+</w:endnotes>
+</file>
+
+<file path=word/footer1.xml><?xml version="1.0" encoding="utf-8"?>
+<w:ftr xmlns:wpc="http://schemas.microsoft.com/office/word/2010/wordprocessingCanvas" xmlns:cx="http://schemas.microsoft.com/office/drawing/2014/chartex" xmlns:cx1="http://schemas.microsoft.com/office/drawing/2015/9/8/chartex" xmlns:cx2="http://schemas.microsoft.com/office/drawing/2015/10/21/chartex" xmlns:cx3="http://schemas.microsoft.com/office/drawing/2016/5/9/chartex" xmlns:cx4="http://schemas.microsoft.com/office/drawing/2016/5/10/chartex" xmlns:cx5="http://schemas.microsoft.com/office/drawing/2016/5/11/chartex" xmlns:cx6="http://schemas.microsoft.com/office/drawing/2016/5/12/chartex" xmlns:cx7="http://schemas.microsoft.com/office/drawing/2016/5/13/chartex" xmlns:cx8="http://schemas.microsoft.com/office/drawing/2016/5/14/chartex" xmlns:mc="http://schemas.openxmlformats.org/markup-compatibility/2006" xmlns:aink="http://schemas.microsoft.com/office/drawing/2016/ink" xmlns:am3d="http://schemas.microsoft.com/office/drawing/2017/model3d" xmlns:o="urn:schemas-microsoft-com:office:office" xmlns:oel="http://schemas.microsoft.com/office/2019/extlst" xmlns:r="http://schemas.openxmlformats.org/officeDocument/2006/relationships" xmlns:m="http://schemas.openxmlformats.org/officeDocument/2006/math" xmlns:v="urn:schemas-microsoft-com:vml" xmlns:wp14="http://schemas.microsoft.com/office/word/2010/wordprocessingDrawing" xmlns:wp="http://schemas.openxmlformats.org/drawingml/2006/wordprocessingDrawing" xmlns:w10="urn:schemas-microsoft-com:office:word" xmlns:w="http://schemas.openxmlformats.org/wordprocessingml/2006/main" xmlns:w14="http://schemas.microsoft.com/office/word/2010/wordml" xmlns:w15="http://schemas.microsoft.com/office/word/2012/wordml" xmlns:w16cex="http://schemas.microsoft.com/office/word/2018/wordml/cex" xmlns:w16cid="http://schemas.microsoft.com/office/word/2016/wordml/cid" xmlns:w16="http://schemas.microsoft.com/office/word/2018/wordml" xmlns:w16sdtdh="http://schemas.microsoft.com/office/word/2020/wordml/sdtdatahash" xmlns:w16se="http://schemas.microsoft.com/office/word/2015/wordml/symex" xmlns:wpg="http://schemas.microsoft.com/office/word/2010/wordprocessingGroup" xmlns:wpi="http://schemas.microsoft.com/office/word/2010/wordprocessingInk" xmlns:wne="http://schemas.microsoft.com/office/word/2006/wordml" xmlns:wps="http://schemas.microsoft.com/office/word/2010/wordprocessingShape" mc:Ignorable="w14 w15 w16se w16cid w16 w16cex w16sdtdh wp14">
+  <w:sdt>
+    <w:sdtPr>
+      <w:id w:val="-465667230"/>
+      <w:docPartObj>
+        <w:docPartGallery w:val="Page Numbers (Bottom of Page)"/>
+        <w:docPartUnique/>
+      </w:docPartObj>
+    </w:sdtPr>
+    <w:sdtEndPr>
+      <w:rPr>
+        <w:noProof/>
+      </w:rPr>
+    </w:sdtEndPr>
+    <w:sdtContent>
+      <w:p>
+        <w:pPr>
+          <w:pStyle w:val="Footer"/>
+          <w:jc w:val="right"/>
+        </w:pPr>
+        <w:r>
+          <w:fldChar w:fldCharType="begin"/>
+        </w:r>
+        <w:r>
+          <w:instrText xml:space="preserve"> PAGE   \* MERGEFORMAT </w:instrText>
+        </w:r>
+        <w:r>
+          <w:fldChar w:fldCharType="separate"/>
+        </w:r>
+        <w:r>
+          <w:rPr>
+            <w:noProof/>
+          </w:rPr>
+          <w:t>2</w:t>
+        </w:r>
+        <w:r>
+          <w:rPr>
+            <w:noProof/>
+          </w:rPr>
+          <w:fldChar w:fldCharType="end"/>
+        </w:r>
+      </w:p>
+    </w:sdtContent>
+  </w:sdt>
+  <w:p>
+    <w:pPr>
+      <w:pStyle w:val="Footer"/>
+    </w:pPr>
+  </w:p>
+</w:ftr>
+</file>
+
+<file path=word/footnotes.xml><?xml version="1.0" encoding="utf-8"?>
+<w:footnotes xmlns:wpc="http://schemas.microsoft.com/office/word/2010/wordprocessingCanvas" xmlns:cx="http://schemas.microsoft.com/office/drawing/2014/chartex" xmlns:cx1="http://schemas.microsoft.com/office/drawing/2015/9/8/chartex" xmlns:cx2="http://schemas.microsoft.com/office/drawing/2015/10/21/chartex" xmlns:cx3="http://schemas.microsoft.com/office/drawing/2016/5/9/chartex" xmlns:cx4="http://schemas.microsoft.com/office/drawing/2016/5/10/chartex" xmlns:cx5="http://schemas.microsoft.com/office/drawing/2016/5/11/chartex" xmlns:cx6="http://schemas.microsoft.com/office/drawing/2016/5/12/chartex" xmlns:cx7="http://schemas.microsoft.com/office/drawing/2016/5/13/chartex" xmlns:cx8="http://schemas.microsoft.com/office/drawing/2016/5/14/chartex" xmlns:mc="http://schemas.openxmlformats.org/markup-compatibility/2006" xmlns:aink="http://schemas.microsoft.com/office/drawing/2016/ink" xmlns:am3d="http://schemas.microsoft.com/office/drawing/2017/model3d" xmlns:o="urn:schemas-microsoft-com:office:office" xmlns:oel="http://schemas.microsoft.com/office/2019/extlst" xmlns:r="http://schemas.openxmlformats.org/officeDocument/2006/relationships" xmlns:m="http://schemas.openxmlformats.org/officeDocument/2006/math" xmlns:v="urn:schemas-microsoft-com:vml" xmlns:wp14="http://schemas.microsoft.com/office/word/2010/wordprocessingDrawing" xmlns:wp="http://schemas.openxmlformats.org/drawingml/2006/wordprocessingDrawing" xmlns:w10="urn:schemas-microsoft-com:office:word" xmlns:w="http://schemas.openxmlformats.org/wordprocessingml/2006/main" xmlns:w14="http://schemas.microsoft.com/office/word/2010/wordml" xmlns:w15="http://schemas.microsoft.com/office/word/2012/wordml" xmlns:w16cex="http://schemas.microsoft.com/office/word/2018/wordml/cex" xmlns:w16cid="http://schemas.microsoft.com/office/word/2016/wordml/cid" xmlns:w16="http://schemas.microsoft.com/office/word/2018/wordml" xmlns:w16sdtdh="http://schemas.microsoft.com/office/word/2020/wordml/sdtdatahash" xmlns:w16se="http://schemas.microsoft.com/office/word/2015/wordml/symex" xmlns:wpg="http://schemas.microsoft.com/office/word/2010/wordprocessingGroup" xmlns:wpi="http://schemas.microsoft.com/office/word/2010/wordprocessingInk" xmlns:wne="http://schemas.microsoft.com/office/word/2006/wordml" xmlns:wps="http://schemas.microsoft.com/office/word/2010/wordprocessingShape" mc:Ignorable="w14 w15 w16se w16cid w16 w16cex w16sdtdh wp14">
+  <w:footnote w:type="separator" w:id="-1">
+    <w:p>
+      <w:r>
+        <w:separator/>
+      </w:r>
+    </w:p>
+  </w:footnote>
+  <w:footnote w:type="continuationSeparator" w:id="0">
+    <w:p>
+      <w:r>
+        <w:continuationSeparator/>
+      </w:r>
+    </w:p>
+  </w:footnote>
+</w:footnotes>
 </file>
 
 <file path=word/numbering.xml><?xml version="1.0" encoding="utf-8"?>
@@ -4238,6 +5543,67 @@
       <w:contextualSpacing/>
     </w:pPr>
   </w:style>
+  <w:style w:type="paragraph" w:styleId="Header">
+    <w:name w:val="header"/>
+    <w:basedOn w:val="Normal"/>
+    <w:link w:val="HeaderChar"/>
+    <w:uiPriority w:val="99"/>
+    <w:unhideWhenUsed/>
+    <w:rsid w:val="000D3677"/>
+    <w:pPr>
+      <w:tabs>
+        <w:tab w:val="center" w:pos="4680"/>
+        <w:tab w:val="right" w:pos="9360"/>
+      </w:tabs>
+    </w:pPr>
+  </w:style>
+  <w:style w:type="character" w:customStyle="1" w:styleId="HeaderChar">
+    <w:name w:val="Header Char"/>
+    <w:basedOn w:val="DefaultParagraphFont"/>
+    <w:link w:val="Header"/>
+    <w:uiPriority w:val="99"/>
+    <w:rsid w:val="000D3677"/>
+  </w:style>
+  <w:style w:type="paragraph" w:styleId="Footer">
+    <w:name w:val="footer"/>
+    <w:basedOn w:val="Normal"/>
+    <w:link w:val="FooterChar"/>
+    <w:uiPriority w:val="99"/>
+    <w:unhideWhenUsed/>
+    <w:rsid w:val="000D3677"/>
+    <w:pPr>
+      <w:tabs>
+        <w:tab w:val="center" w:pos="4680"/>
+        <w:tab w:val="right" w:pos="9360"/>
+      </w:tabs>
+    </w:pPr>
+  </w:style>
+  <w:style w:type="character" w:customStyle="1" w:styleId="FooterChar">
+    <w:name w:val="Footer Char"/>
+    <w:basedOn w:val="DefaultParagraphFont"/>
+    <w:link w:val="Footer"/>
+    <w:uiPriority w:val="99"/>
+    <w:rsid w:val="000D3677"/>
+  </w:style>
+  <w:style w:type="paragraph" w:styleId="Caption">
+    <w:name w:val="caption"/>
+    <w:basedOn w:val="Normal"/>
+    <w:next w:val="Normal"/>
+    <w:uiPriority w:val="35"/>
+    <w:unhideWhenUsed/>
+    <w:qFormat/>
+    <w:rsid w:val="00F902BA"/>
+    <w:pPr>
+      <w:spacing w:after="200"/>
+    </w:pPr>
+    <w:rPr>
+      <w:i/>
+      <w:iCs/>
+      <w:color w:val="44546A" w:themeColor="text2"/>
+      <w:sz w:val="18"/>
+      <w:szCs w:val="18"/>
+    </w:rPr>
+  </w:style>
 </w:styles>
 </file>
 

</xml_diff>

<commit_message>
Fixed Figures in report
</commit_message>
<xml_diff>
--- a/CAB320 Report.docx
+++ b/CAB320 Report.docx
@@ -357,7 +357,29 @@
           <w:szCs w:val="22"/>
           <w:lang w:eastAsia="en-GB"/>
         </w:rPr>
-        <w:t>Sokoban is a computer/mobile game puzzle where the player moves boxes/crates about a warehouse in an attempt to move them to storage/goal areas. The game is played on a grid of squares, with each square representing a wall or floor. Some floor squares include boxes, while others are designated as storage areas. The player is restricted inside the board and can only move vertically or horizontally onto vacant squares. The player however cannot move through a box.  A box may be moved by the player by stepping up to it and pushing it to the next square. Boxes cannot be pulled or pushed into squares with other boxes or walls. There is an equal number of boxes and storage locations on the grid while a round is completed when all boxes are kept in storage locations. This motivated problem can be fed into an artificial intelligence algorithm to have optimistic solutions to rigorous human searches.</w:t>
+        <w:t xml:space="preserve">Sokoban is a computer/mobile game puzzle where the player moves boxes/crates about a warehouse </w:t>
+      </w:r>
+      <w:proofErr w:type="gramStart"/>
+      <w:r>
+        <w:rPr>
+          <w:rFonts w:ascii="Arial" w:eastAsia="Times New Roman" w:hAnsi="Arial" w:cs="Arial"/>
+          <w:color w:val="000000"/>
+          <w:sz w:val="22"/>
+          <w:szCs w:val="22"/>
+          <w:lang w:eastAsia="en-GB"/>
+        </w:rPr>
+        <w:t>in an attempt to</w:t>
+      </w:r>
+      <w:proofErr w:type="gramEnd"/>
+      <w:r>
+        <w:rPr>
+          <w:rFonts w:ascii="Arial" w:eastAsia="Times New Roman" w:hAnsi="Arial" w:cs="Arial"/>
+          <w:color w:val="000000"/>
+          <w:sz w:val="22"/>
+          <w:szCs w:val="22"/>
+          <w:lang w:eastAsia="en-GB"/>
+        </w:rPr>
+        <w:t xml:space="preserve"> move them to storage/goal areas. The game is played on a grid of squares, with each square representing a wall or floor. Some floor squares include boxes, while others are designated as storage areas. The player is restricted inside the board and can only move vertically or horizontally onto vacant squares. The player however cannot move through a box.  A box may be moved by the player by stepping up to it and pushing it to the next square. Boxes cannot be pulled or pushed into squares with other boxes or walls. There is an equal number of boxes and storage locations on the grid while a round is completed when all boxes are kept in storage locations. This motivated problem can be fed into an artificial intelligence algorithm to have optimistic solutions to rigorous human searches.</w:t>
       </w:r>
     </w:p>
     <w:p>
@@ -670,7 +692,29 @@
           <w:szCs w:val="22"/>
           <w:lang w:eastAsia="en-GB"/>
         </w:rPr>
-        <w:t>Static elements do not need to be modified at any point in order to finish the problem, but dynamic elements do need to be updated for the puzzle to be completed.</w:t>
+        <w:t xml:space="preserve">Static elements do not need to be modified at any point </w:t>
+      </w:r>
+      <w:proofErr w:type="gramStart"/>
+      <w:r>
+        <w:rPr>
+          <w:rFonts w:ascii="Arial" w:eastAsia="Times New Roman" w:hAnsi="Arial" w:cs="Arial"/>
+          <w:color w:val="000000"/>
+          <w:sz w:val="22"/>
+          <w:szCs w:val="22"/>
+          <w:lang w:eastAsia="en-GB"/>
+        </w:rPr>
+        <w:t>in order to</w:t>
+      </w:r>
+      <w:proofErr w:type="gramEnd"/>
+      <w:r>
+        <w:rPr>
+          <w:rFonts w:ascii="Arial" w:eastAsia="Times New Roman" w:hAnsi="Arial" w:cs="Arial"/>
+          <w:color w:val="000000"/>
+          <w:sz w:val="22"/>
+          <w:szCs w:val="22"/>
+          <w:lang w:eastAsia="en-GB"/>
+        </w:rPr>
+        <w:t xml:space="preserve"> finish the problem, but dynamic elements do need to be updated for the puzzle to be completed.</w:t>
       </w:r>
     </w:p>
     <w:p>
@@ -1305,27 +1349,7 @@
           <w:szCs w:val="22"/>
           <w:lang w:eastAsia="en-GB"/>
         </w:rPr>
-        <w:t xml:space="preserve">guaranteed using the minimum distance from the box to the goal. The goal state in the worst case will always be at least </w:t>
-      </w:r>
-      <w:r>
-        <w:rPr>
-          <w:rFonts w:ascii="Arial" w:eastAsia="Times New Roman" w:hAnsi="Arial" w:cs="Arial"/>
-          <w:color w:val="000000"/>
-          <w:sz w:val="22"/>
-          <w:szCs w:val="22"/>
-          <w:lang w:eastAsia="en-GB"/>
-        </w:rPr>
-        <w:t>the minimum distance from the box to the goal</w:t>
-      </w:r>
-      <w:r>
-        <w:rPr>
-          <w:rFonts w:ascii="Arial" w:eastAsia="Times New Roman" w:hAnsi="Arial" w:cs="Arial"/>
-          <w:color w:val="000000"/>
-          <w:sz w:val="22"/>
-          <w:szCs w:val="22"/>
-          <w:lang w:eastAsia="en-GB"/>
-        </w:rPr>
-        <w:t xml:space="preserve">. </w:t>
+        <w:t xml:space="preserve">guaranteed using the minimum distance from the box to the goal. The goal state in the worst case will always be at least the minimum distance from the box to the goal. </w:t>
       </w:r>
     </w:p>
     <w:p>
@@ -1882,7 +1906,23 @@
                                 <w:b/>
                                 <w:bCs/>
                               </w:rPr>
-                              <w:t xml:space="preserve"> – Extra warehouses used in the test_taboo_cells() function for testing</w:t>
+                              <w:t xml:space="preserve"> – Extra warehouses used in the test_taboo_</w:t>
+                            </w:r>
+                            <w:proofErr w:type="gramStart"/>
+                            <w:r>
+                              <w:rPr>
+                                <w:b/>
+                                <w:bCs/>
+                              </w:rPr>
+                              <w:t>cells(</w:t>
+                            </w:r>
+                            <w:proofErr w:type="gramEnd"/>
+                            <w:r>
+                              <w:rPr>
+                                <w:b/>
+                                <w:bCs/>
+                              </w:rPr>
+                              <w:t>) function for testing</w:t>
                             </w:r>
                           </w:p>
                         </w:txbxContent>
@@ -1993,17 +2033,7 @@
           <w:szCs w:val="22"/>
           <w:lang w:eastAsia="en-GB"/>
         </w:rPr>
-        <w:t xml:space="preserve">Multiple extra tests were added </w:t>
-      </w:r>
-      <w:r>
-        <w:rPr>
-          <w:rFonts w:ascii="Arial" w:eastAsia="Times New Roman" w:hAnsi="Arial" w:cs="Arial"/>
-          <w:color w:val="000000"/>
-          <w:sz w:val="22"/>
-          <w:szCs w:val="22"/>
-          <w:lang w:eastAsia="en-GB"/>
-        </w:rPr>
-        <w:t xml:space="preserve">to these original functions. </w:t>
+        <w:t xml:space="preserve">Multiple extra tests were added to these original functions. </w:t>
       </w:r>
       <w:r>
         <w:rPr>
@@ -2032,6 +2062,7 @@
       <w:r>
         <w:rPr>
           <w:rFonts w:ascii="Times New Roman" w:eastAsia="Times New Roman" w:hAnsi="Times New Roman" w:cs="Times New Roman"/>
+          <w:noProof/>
           <w:lang w:eastAsia="en-GB"/>
         </w:rPr>
         <w:drawing>
@@ -2144,16 +2175,49 @@
                               </w:rPr>
                             </w:pPr>
                             <w:r>
+                              <w:rPr>
+                                <w:b/>
+                                <w:bCs/>
+                              </w:rPr>
                               <w:t xml:space="preserve">Figure </w:t>
                             </w:r>
-                            <w:fldSimple w:instr=" SEQ Figure \* ARABIC ">
-                              <w:r>
-                                <w:rPr>
-                                  <w:noProof/>
-                                </w:rPr>
-                                <w:t>3</w:t>
-                              </w:r>
-                            </w:fldSimple>
+                            <w:r>
+                              <w:rPr>
+                                <w:b/>
+                                <w:bCs/>
+                              </w:rPr>
+                              <w:fldChar w:fldCharType="begin"/>
+                            </w:r>
+                            <w:r>
+                              <w:rPr>
+                                <w:b/>
+                                <w:bCs/>
+                              </w:rPr>
+                              <w:instrText xml:space="preserve"> SEQ Figure \* ARABIC </w:instrText>
+                            </w:r>
+                            <w:r>
+                              <w:rPr>
+                                <w:b/>
+                                <w:bCs/>
+                              </w:rPr>
+                              <w:fldChar w:fldCharType="separate"/>
+                            </w:r>
+                            <w:r>
+                              <w:rPr>
+                                <w:b/>
+                                <w:bCs/>
+                                <w:noProof/>
+                              </w:rPr>
+                              <w:t>3</w:t>
+                            </w:r>
+                            <w:r>
+                              <w:rPr>
+                                <w:b/>
+                                <w:bCs/>
+                                <w:noProof/>
+                              </w:rPr>
+                              <w:fldChar w:fldCharType="end"/>
+                            </w:r>
                             <w:r>
                               <w:t xml:space="preserve"> - </w:t>
                             </w:r>
@@ -2169,14 +2233,30 @@
                                 <w:b/>
                                 <w:bCs/>
                               </w:rPr>
-                              <w:t>solve_weighted_sokoban</w:t>
+                              <w:t>solve_weighted_</w:t>
+                            </w:r>
+                            <w:proofErr w:type="gramStart"/>
+                            <w:r>
+                              <w:rPr>
+                                <w:b/>
+                                <w:bCs/>
+                              </w:rPr>
+                              <w:t>sokoban</w:t>
                             </w:r>
                             <w:r>
                               <w:rPr>
                                 <w:b/>
                                 <w:bCs/>
                               </w:rPr>
-                              <w:t>() function for testing</w:t>
+                              <w:t>(</w:t>
+                            </w:r>
+                            <w:proofErr w:type="gramEnd"/>
+                            <w:r>
+                              <w:rPr>
+                                <w:b/>
+                                <w:bCs/>
+                              </w:rPr>
+                              <w:t>) function for testing</w:t>
                             </w:r>
                           </w:p>
                         </w:txbxContent>
@@ -2201,7 +2281,11 @@
           </mc:Choice>
           <mc:Fallback>
             <w:pict>
-              <v:shape w14:anchorId="6C43C449" id="Text Box 13" o:spid="_x0000_s1027" type="#_x0000_t202" style="position:absolute;margin-left:0;margin-top:192pt;width:343.5pt;height:13.5pt;z-index:251675648;visibility:visible;mso-wrap-style:square;mso-width-percent:0;mso-height-percent:0;mso-wrap-distance-left:9pt;mso-wrap-distance-top:0;mso-wrap-distance-right:9pt;mso-wrap-distance-bottom:0;mso-position-horizontal:center;mso-position-horizontal-relative:margin;mso-position-vertical:absolute;mso-position-vertical-relative:text;mso-width-percent:0;mso-height-percent:0;mso-width-relative:margin;mso-height-relative:margin;v-text-anchor:top" o:gfxdata="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" stroked="f">
+              <v:shapetype w14:anchorId="6C43C449" id="_x0000_t202" coordsize="21600,21600" o:spt="202" path="m,l,21600r21600,l21600,xe">
+                <v:stroke joinstyle="miter"/>
+                <v:path gradientshapeok="t" o:connecttype="rect"/>
+              </v:shapetype>
+              <v:shape id="Text Box 13" o:spid="_x0000_s1027" type="#_x0000_t202" style="position:absolute;margin-left:0;margin-top:192pt;width:343.5pt;height:13.5pt;z-index:251675648;visibility:visible;mso-wrap-style:square;mso-width-percent:0;mso-height-percent:0;mso-wrap-distance-left:9pt;mso-wrap-distance-top:0;mso-wrap-distance-right:9pt;mso-wrap-distance-bottom:0;mso-position-horizontal:center;mso-position-horizontal-relative:margin;mso-position-vertical:absolute;mso-position-vertical-relative:text;mso-width-percent:0;mso-height-percent:0;mso-width-relative:margin;mso-height-relative:margin;v-text-anchor:top" o:gfxdata="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" stroked="f">
                 <v:textbox inset="0,0,0,0">
                   <w:txbxContent>
                     <w:p>
@@ -2214,16 +2298,49 @@
                         </w:rPr>
                       </w:pPr>
                       <w:r>
+                        <w:rPr>
+                          <w:b/>
+                          <w:bCs/>
+                        </w:rPr>
                         <w:t xml:space="preserve">Figure </w:t>
                       </w:r>
-                      <w:fldSimple w:instr=" SEQ Figure \* ARABIC ">
-                        <w:r>
-                          <w:rPr>
-                            <w:noProof/>
-                          </w:rPr>
-                          <w:t>3</w:t>
-                        </w:r>
-                      </w:fldSimple>
+                      <w:r>
+                        <w:rPr>
+                          <w:b/>
+                          <w:bCs/>
+                        </w:rPr>
+                        <w:fldChar w:fldCharType="begin"/>
+                      </w:r>
+                      <w:r>
+                        <w:rPr>
+                          <w:b/>
+                          <w:bCs/>
+                        </w:rPr>
+                        <w:instrText xml:space="preserve"> SEQ Figure \* ARABIC </w:instrText>
+                      </w:r>
+                      <w:r>
+                        <w:rPr>
+                          <w:b/>
+                          <w:bCs/>
+                        </w:rPr>
+                        <w:fldChar w:fldCharType="separate"/>
+                      </w:r>
+                      <w:r>
+                        <w:rPr>
+                          <w:b/>
+                          <w:bCs/>
+                          <w:noProof/>
+                        </w:rPr>
+                        <w:t>3</w:t>
+                      </w:r>
+                      <w:r>
+                        <w:rPr>
+                          <w:b/>
+                          <w:bCs/>
+                          <w:noProof/>
+                        </w:rPr>
+                        <w:fldChar w:fldCharType="end"/>
+                      </w:r>
                       <w:r>
                         <w:t xml:space="preserve"> - </w:t>
                       </w:r>
@@ -2239,14 +2356,30 @@
                           <w:b/>
                           <w:bCs/>
                         </w:rPr>
-                        <w:t>solve_weighted_sokoban</w:t>
+                        <w:t>solve_weighted_</w:t>
+                      </w:r>
+                      <w:proofErr w:type="gramStart"/>
+                      <w:r>
+                        <w:rPr>
+                          <w:b/>
+                          <w:bCs/>
+                        </w:rPr>
+                        <w:t>sokoban</w:t>
                       </w:r>
                       <w:r>
                         <w:rPr>
                           <w:b/>
                           <w:bCs/>
                         </w:rPr>
-                        <w:t>() function for testing</w:t>
+                        <w:t>(</w:t>
+                      </w:r>
+                      <w:proofErr w:type="gramEnd"/>
+                      <w:r>
+                        <w:rPr>
+                          <w:b/>
+                          <w:bCs/>
+                        </w:rPr>
+                        <w:t>) function for testing</w:t>
                       </w:r>
                     </w:p>
                   </w:txbxContent>
@@ -2309,16 +2442,49 @@
                               </w:rPr>
                             </w:pPr>
                             <w:r>
+                              <w:rPr>
+                                <w:b/>
+                                <w:bCs/>
+                              </w:rPr>
                               <w:t xml:space="preserve">Figure </w:t>
                             </w:r>
-                            <w:fldSimple w:instr=" SEQ Figure \* ARABIC ">
-                              <w:r>
-                                <w:rPr>
-                                  <w:noProof/>
-                                </w:rPr>
-                                <w:t>2</w:t>
-                              </w:r>
-                            </w:fldSimple>
+                            <w:r>
+                              <w:rPr>
+                                <w:b/>
+                                <w:bCs/>
+                              </w:rPr>
+                              <w:fldChar w:fldCharType="begin"/>
+                            </w:r>
+                            <w:r>
+                              <w:rPr>
+                                <w:b/>
+                                <w:bCs/>
+                              </w:rPr>
+                              <w:instrText xml:space="preserve"> SEQ Figure \* ARABIC </w:instrText>
+                            </w:r>
+                            <w:r>
+                              <w:rPr>
+                                <w:b/>
+                                <w:bCs/>
+                              </w:rPr>
+                              <w:fldChar w:fldCharType="separate"/>
+                            </w:r>
+                            <w:r>
+                              <w:rPr>
+                                <w:b/>
+                                <w:bCs/>
+                                <w:noProof/>
+                              </w:rPr>
+                              <w:t>2</w:t>
+                            </w:r>
+                            <w:r>
+                              <w:rPr>
+                                <w:b/>
+                                <w:bCs/>
+                                <w:noProof/>
+                              </w:rPr>
+                              <w:fldChar w:fldCharType="end"/>
+                            </w:r>
                             <w:r>
                               <w:t xml:space="preserve"> - </w:t>
                             </w:r>
@@ -2348,14 +2514,30 @@
                                 <w:b/>
                                 <w:bCs/>
                               </w:rPr>
-                              <w:t>_elem_action_seq</w:t>
+                              <w:t>_elem_action_</w:t>
+                            </w:r>
+                            <w:proofErr w:type="gramStart"/>
+                            <w:r>
+                              <w:rPr>
+                                <w:b/>
+                                <w:bCs/>
+                              </w:rPr>
+                              <w:t>seq</w:t>
                             </w:r>
                             <w:r>
                               <w:rPr>
                                 <w:b/>
                                 <w:bCs/>
                               </w:rPr>
-                              <w:t>() function for testing</w:t>
+                              <w:t>(</w:t>
+                            </w:r>
+                            <w:proofErr w:type="gramEnd"/>
+                            <w:r>
+                              <w:rPr>
+                                <w:b/>
+                                <w:bCs/>
+                              </w:rPr>
+                              <w:t>) function for testing</w:t>
                             </w:r>
                           </w:p>
                         </w:txbxContent>
@@ -2394,16 +2576,49 @@
                         </w:rPr>
                       </w:pPr>
                       <w:r>
+                        <w:rPr>
+                          <w:b/>
+                          <w:bCs/>
+                        </w:rPr>
                         <w:t xml:space="preserve">Figure </w:t>
                       </w:r>
-                      <w:fldSimple w:instr=" SEQ Figure \* ARABIC ">
-                        <w:r>
-                          <w:rPr>
-                            <w:noProof/>
-                          </w:rPr>
-                          <w:t>2</w:t>
-                        </w:r>
-                      </w:fldSimple>
+                      <w:r>
+                        <w:rPr>
+                          <w:b/>
+                          <w:bCs/>
+                        </w:rPr>
+                        <w:fldChar w:fldCharType="begin"/>
+                      </w:r>
+                      <w:r>
+                        <w:rPr>
+                          <w:b/>
+                          <w:bCs/>
+                        </w:rPr>
+                        <w:instrText xml:space="preserve"> SEQ Figure \* ARABIC </w:instrText>
+                      </w:r>
+                      <w:r>
+                        <w:rPr>
+                          <w:b/>
+                          <w:bCs/>
+                        </w:rPr>
+                        <w:fldChar w:fldCharType="separate"/>
+                      </w:r>
+                      <w:r>
+                        <w:rPr>
+                          <w:b/>
+                          <w:bCs/>
+                          <w:noProof/>
+                        </w:rPr>
+                        <w:t>2</w:t>
+                      </w:r>
+                      <w:r>
+                        <w:rPr>
+                          <w:b/>
+                          <w:bCs/>
+                          <w:noProof/>
+                        </w:rPr>
+                        <w:fldChar w:fldCharType="end"/>
+                      </w:r>
                       <w:r>
                         <w:t xml:space="preserve"> - </w:t>
                       </w:r>
@@ -2433,14 +2648,30 @@
                           <w:b/>
                           <w:bCs/>
                         </w:rPr>
-                        <w:t>_elem_action_seq</w:t>
+                        <w:t>_elem_action_</w:t>
+                      </w:r>
+                      <w:proofErr w:type="gramStart"/>
+                      <w:r>
+                        <w:rPr>
+                          <w:b/>
+                          <w:bCs/>
+                        </w:rPr>
+                        <w:t>seq</w:t>
                       </w:r>
                       <w:r>
                         <w:rPr>
                           <w:b/>
                           <w:bCs/>
                         </w:rPr>
-                        <w:t>() function for testing</w:t>
+                        <w:t>(</w:t>
+                      </w:r>
+                      <w:proofErr w:type="gramEnd"/>
+                      <w:r>
+                        <w:rPr>
+                          <w:b/>
+                          <w:bCs/>
+                        </w:rPr>
+                        <w:t>) function for testing</w:t>
                       </w:r>
                     </w:p>
                   </w:txbxContent>
@@ -2454,6 +2685,7 @@
       <w:r>
         <w:rPr>
           <w:rFonts w:ascii="Times New Roman" w:eastAsia="Times New Roman" w:hAnsi="Times New Roman" w:cs="Times New Roman"/>
+          <w:noProof/>
           <w:lang w:eastAsia="en-GB"/>
         </w:rPr>
         <w:drawing>
@@ -2509,6 +2741,7 @@
       <w:r>
         <w:rPr>
           <w:rFonts w:ascii="Times New Roman" w:eastAsia="Times New Roman" w:hAnsi="Times New Roman" w:cs="Times New Roman"/>
+          <w:noProof/>
           <w:lang w:eastAsia="en-GB"/>
         </w:rPr>
         <w:drawing>
@@ -2803,14 +3036,30 @@
                                 <w:b/>
                                 <w:bCs/>
                               </w:rPr>
-                              <w:t xml:space="preserve">6 - </w:t>
+                              <w:t xml:space="preserve">6 </w:t>
+                            </w:r>
+                            <w:proofErr w:type="gramStart"/>
+                            <w:r>
+                              <w:rPr>
+                                <w:b/>
+                                <w:bCs/>
+                              </w:rPr>
+                              <w:t xml:space="preserve">- </w:t>
                             </w:r>
                             <w:r>
                               <w:rPr>
                                 <w:b/>
                                 <w:bCs/>
                               </w:rPr>
-                              <w:t xml:space="preserve"> Each figure shows the results of multiple different testing functions</w:t>
+                              <w:t xml:space="preserve"> Each</w:t>
+                            </w:r>
+                            <w:proofErr w:type="gramEnd"/>
+                            <w:r>
+                              <w:rPr>
+                                <w:b/>
+                                <w:bCs/>
+                              </w:rPr>
+                              <w:t xml:space="preserve"> figure shows the results of multiple different testing functions</w:t>
                             </w:r>
                           </w:p>
                         </w:txbxContent>
@@ -3772,7 +4021,29 @@
           <w:szCs w:val="22"/>
           <w:lang w:eastAsia="en-GB"/>
         </w:rPr>
-        <w:t xml:space="preserve">the speed and complexity were weighed against each other and the final heuristic implemented was optimal </w:t>
+        <w:t xml:space="preserve">the speed and complexity were weighed against </w:t>
+      </w:r>
+      <w:proofErr w:type="gramStart"/>
+      <w:r>
+        <w:rPr>
+          <w:rFonts w:ascii="Arial" w:eastAsia="Times New Roman" w:hAnsi="Arial" w:cs="Arial"/>
+          <w:color w:val="000000"/>
+          <w:sz w:val="22"/>
+          <w:szCs w:val="22"/>
+          <w:lang w:eastAsia="en-GB"/>
+        </w:rPr>
+        <w:t>each other</w:t>
+      </w:r>
+      <w:proofErr w:type="gramEnd"/>
+      <w:r>
+        <w:rPr>
+          <w:rFonts w:ascii="Arial" w:eastAsia="Times New Roman" w:hAnsi="Arial" w:cs="Arial"/>
+          <w:color w:val="000000"/>
+          <w:sz w:val="22"/>
+          <w:szCs w:val="22"/>
+          <w:lang w:eastAsia="en-GB"/>
+        </w:rPr>
+        <w:t xml:space="preserve"> and the final heuristic implemented was optimal </w:t>
       </w:r>
       <w:r>
         <w:rPr>
@@ -3802,7 +4073,29 @@
           <w:szCs w:val="22"/>
           <w:lang w:eastAsia="en-GB"/>
         </w:rPr>
-        <w:t xml:space="preserve">meets the admissibility condition but does not always meet the consistent condition. This is due to the problem of multiple goals. That is when the worker moves toward one box to get it to the goal state it sometimes has to move away from the other box and </w:t>
+        <w:t xml:space="preserve">meets the admissibility condition but does not always meet the consistent condition. This is due to the problem of multiple goals. That is when the worker moves toward one box to get it to the goal state it sometimes </w:t>
+      </w:r>
+      <w:proofErr w:type="gramStart"/>
+      <w:r>
+        <w:rPr>
+          <w:rFonts w:ascii="Arial" w:eastAsia="Times New Roman" w:hAnsi="Arial" w:cs="Arial"/>
+          <w:color w:val="000000"/>
+          <w:sz w:val="22"/>
+          <w:szCs w:val="22"/>
+          <w:lang w:eastAsia="en-GB"/>
+        </w:rPr>
+        <w:t>has to</w:t>
+      </w:r>
+      <w:proofErr w:type="gramEnd"/>
+      <w:r>
+        <w:rPr>
+          <w:rFonts w:ascii="Arial" w:eastAsia="Times New Roman" w:hAnsi="Arial" w:cs="Arial"/>
+          <w:color w:val="000000"/>
+          <w:sz w:val="22"/>
+          <w:szCs w:val="22"/>
+          <w:lang w:eastAsia="en-GB"/>
+        </w:rPr>
+        <w:t xml:space="preserve"> move away from the other box and </w:t>
       </w:r>
       <w:r>
         <w:rPr>
@@ -3865,7 +4158,29 @@
           <w:szCs w:val="22"/>
           <w:lang w:eastAsia="en-GB"/>
         </w:rPr>
-        <w:t>There is a handful of warehouses that return an impossible result since a solution does not exist for that particular case where the player can’t successfully transport all the boxes into the goal locations. There isn’t a solution from the heuristic point of view that can be implemented for this issue as it isn’t a limitation.</w:t>
+        <w:t xml:space="preserve">There is a handful of warehouses that return an impossible result since a solution does not exist for that </w:t>
+      </w:r>
+      <w:proofErr w:type="gramStart"/>
+      <w:r>
+        <w:rPr>
+          <w:rFonts w:ascii="Arial" w:eastAsia="Times New Roman" w:hAnsi="Arial" w:cs="Arial"/>
+          <w:color w:val="000000"/>
+          <w:sz w:val="22"/>
+          <w:szCs w:val="22"/>
+          <w:lang w:eastAsia="en-GB"/>
+        </w:rPr>
+        <w:t>particular case</w:t>
+      </w:r>
+      <w:proofErr w:type="gramEnd"/>
+      <w:r>
+        <w:rPr>
+          <w:rFonts w:ascii="Arial" w:eastAsia="Times New Roman" w:hAnsi="Arial" w:cs="Arial"/>
+          <w:color w:val="000000"/>
+          <w:sz w:val="22"/>
+          <w:szCs w:val="22"/>
+          <w:lang w:eastAsia="en-GB"/>
+        </w:rPr>
+        <w:t xml:space="preserve"> where the player can’t successfully transport all the boxes into the goal locations. There isn’t a solution from the heuristic point of view that can be implemented for this issue as it isn’t a limitation.</w:t>
       </w:r>
     </w:p>
     <w:p>

</xml_diff>